<commit_message>
finished the introduction of the book (i think)
</commit_message>
<xml_diff>
--- a/ספר פרויקט סייבר.docx
+++ b/ספר פרויקט סייבר.docx
@@ -1,19 +1,19 @@
 
 <file path=word/document.xml><?xml version="1.0" encoding="utf-8"?>
-<w:document xmlns:wpc="http://schemas.microsoft.com/office/word/2010/wordprocessingCanvas" xmlns:cx="http://schemas.microsoft.com/office/drawing/2014/chartex" xmlns:cx1="http://schemas.microsoft.com/office/drawing/2015/9/8/chartex" xmlns:cx2="http://schemas.microsoft.com/office/drawing/2015/10/21/chartex" xmlns:cx3="http://schemas.microsoft.com/office/drawing/2016/5/9/chartex" xmlns:cx4="http://schemas.microsoft.com/office/drawing/2016/5/10/chartex" xmlns:cx5="http://schemas.microsoft.com/office/drawing/2016/5/11/chartex" xmlns:cx6="http://schemas.microsoft.com/office/drawing/2016/5/12/chartex" xmlns:cx7="http://schemas.microsoft.com/office/drawing/2016/5/13/chartex" xmlns:cx8="http://schemas.microsoft.com/office/drawing/2016/5/14/chartex" xmlns:mc="http://schemas.openxmlformats.org/markup-compatibility/2006" xmlns:aink="http://schemas.microsoft.com/office/drawing/2016/ink" xmlns:am3d="http://schemas.microsoft.com/office/drawing/2017/model3d" xmlns:o="urn:schemas-microsoft-com:office:office" xmlns:oel="http://schemas.microsoft.com/office/2019/extlst" xmlns:r="http://schemas.openxmlformats.org/officeDocument/2006/relationships" xmlns:m="http://schemas.openxmlformats.org/officeDocument/2006/math" xmlns:v="urn:schemas-microsoft-com:vml" xmlns:wp14="http://schemas.microsoft.com/office/word/2010/wordprocessingDrawing" xmlns:wp="http://schemas.openxmlformats.org/drawingml/2006/wordprocessingDrawing" xmlns:w10="urn:schemas-microsoft-com:office:word" xmlns:w="http://schemas.openxmlformats.org/wordprocessingml/2006/main" xmlns:w14="http://schemas.microsoft.com/office/word/2010/wordml" xmlns:w15="http://schemas.microsoft.com/office/word/2012/wordml" xmlns:w16cex="http://schemas.microsoft.com/office/word/2018/wordml/cex" xmlns:w16cid="http://schemas.microsoft.com/office/word/2016/wordml/cid" xmlns:w16="http://schemas.microsoft.com/office/word/2018/wordml" xmlns:w16sdtdh="http://schemas.microsoft.com/office/word/2020/wordml/sdtdatahash" xmlns:w16se="http://schemas.microsoft.com/office/word/2015/wordml/symex" xmlns:wpg="http://schemas.microsoft.com/office/word/2010/wordprocessingGroup" xmlns:wpi="http://schemas.microsoft.com/office/word/2010/wordprocessingInk" xmlns:wne="http://schemas.microsoft.com/office/word/2006/wordml" xmlns:wps="http://schemas.microsoft.com/office/word/2010/wordprocessingShape" mc:Ignorable="w14 w15 w16se w16cid w16 w16cex w16sdtdh wp14">
+<w:document xmlns:wpc="http://schemas.microsoft.com/office/word/2010/wordprocessingCanvas" xmlns:cx="http://schemas.microsoft.com/office/drawing/2014/chartex" xmlns:cx1="http://schemas.microsoft.com/office/drawing/2015/9/8/chartex" xmlns:cx2="http://schemas.microsoft.com/office/drawing/2015/10/21/chartex" xmlns:cx3="http://schemas.microsoft.com/office/drawing/2016/5/9/chartex" xmlns:cx4="http://schemas.microsoft.com/office/drawing/2016/5/10/chartex" xmlns:cx5="http://schemas.microsoft.com/office/drawing/2016/5/11/chartex" xmlns:cx6="http://schemas.microsoft.com/office/drawing/2016/5/12/chartex" xmlns:cx7="http://schemas.microsoft.com/office/drawing/2016/5/13/chartex" xmlns:cx8="http://schemas.microsoft.com/office/drawing/2016/5/14/chartex" xmlns:mc="http://schemas.openxmlformats.org/markup-compatibility/2006" xmlns:aink="http://schemas.microsoft.com/office/drawing/2016/ink" xmlns:am3d="http://schemas.microsoft.com/office/drawing/2017/model3d" xmlns:o="urn:schemas-microsoft-com:office:office" xmlns:r="http://schemas.openxmlformats.org/officeDocument/2006/relationships" xmlns:m="http://schemas.openxmlformats.org/officeDocument/2006/math" xmlns:v="urn:schemas-microsoft-com:vml" xmlns:wp14="http://schemas.microsoft.com/office/word/2010/wordprocessingDrawing" xmlns:wp="http://schemas.openxmlformats.org/drawingml/2006/wordprocessingDrawing" xmlns:w10="urn:schemas-microsoft-com:office:word" xmlns:w="http://schemas.openxmlformats.org/wordprocessingml/2006/main" xmlns:w14="http://schemas.microsoft.com/office/word/2010/wordml" xmlns:w15="http://schemas.microsoft.com/office/word/2012/wordml" xmlns:w16cex="http://schemas.microsoft.com/office/word/2018/wordml/cex" xmlns:w16cid="http://schemas.microsoft.com/office/word/2016/wordml/cid" xmlns:w16="http://schemas.microsoft.com/office/word/2018/wordml" xmlns:w16sdtdh="http://schemas.microsoft.com/office/word/2020/wordml/sdtdatahash" xmlns:w16se="http://schemas.microsoft.com/office/word/2015/wordml/symex" xmlns:wpg="http://schemas.microsoft.com/office/word/2010/wordprocessingGroup" xmlns:wpi="http://schemas.microsoft.com/office/word/2010/wordprocessingInk" xmlns:wne="http://schemas.microsoft.com/office/word/2006/wordml" xmlns:wps="http://schemas.microsoft.com/office/word/2010/wordprocessingShape" mc:Ignorable="w14 w15 w16se w16cid w16 w16cex w16sdtdh wp14">
   <w:body>
     <w:p>
       <w:pPr>
         <w:spacing w:line="360" w:lineRule="auto"/>
         <w:jc w:val="center"/>
         <w:rPr>
-          <w:rFonts w:ascii="David" w:hAnsi="David" w:cs="David"/>
-          <w:rtl/>
-        </w:rPr>
-      </w:pPr>
-      <w:r>
-        <w:rPr>
-          <w:rFonts w:ascii="David" w:hAnsi="David" w:cs="David"/>
+          <w:rFonts w:asciiTheme="minorBidi" w:hAnsiTheme="minorBidi"/>
+          <w:rtl/>
+        </w:rPr>
+      </w:pPr>
+      <w:r>
+        <w:rPr>
+          <w:rFonts w:asciiTheme="minorBidi" w:hAnsiTheme="minorBidi"/>
           <w:noProof/>
         </w:rPr>
         <w:drawing>
@@ -34,7 +34,7 @@
                     </pic:cNvPicPr>
                   </pic:nvPicPr>
                   <pic:blipFill>
-                    <a:blip r:embed="rId4">
+                    <a:blip r:embed="rId8">
                       <a:extLst>
                         <a:ext uri="{28A0092B-C50C-407E-A947-70E740481C1C}">
                           <a14:useLocalDpi xmlns:a14="http://schemas.microsoft.com/office/drawing/2010/main" val="0"/>
@@ -71,7 +71,7 @@
         <w:spacing w:line="360" w:lineRule="auto"/>
         <w:jc w:val="center"/>
         <w:rPr>
-          <w:rFonts w:ascii="David" w:hAnsi="David" w:cs="David"/>
+          <w:rFonts w:asciiTheme="minorBidi" w:hAnsiTheme="minorBidi"/>
           <w:sz w:val="28"/>
           <w:szCs w:val="28"/>
           <w:rtl/>
@@ -79,7 +79,7 @@
       </w:pPr>
       <w:r>
         <w:rPr>
-          <w:rFonts w:ascii="David" w:hAnsi="David" w:cs="David"/>
+          <w:rFonts w:asciiTheme="minorBidi" w:hAnsiTheme="minorBidi"/>
           <w:sz w:val="28"/>
           <w:szCs w:val="28"/>
           <w:rtl/>
@@ -92,7 +92,7 @@
         <w:spacing w:line="360" w:lineRule="auto"/>
         <w:jc w:val="center"/>
         <w:rPr>
-          <w:rFonts w:ascii="David" w:hAnsi="David" w:cs="David"/>
+          <w:rFonts w:asciiTheme="minorBidi" w:hAnsiTheme="minorBidi"/>
           <w:b/>
           <w:bCs/>
           <w:sz w:val="52"/>
@@ -102,7 +102,7 @@
       </w:pPr>
       <w:r>
         <w:rPr>
-          <w:rFonts w:ascii="David" w:hAnsi="David" w:cs="David"/>
+          <w:rFonts w:asciiTheme="minorBidi" w:hAnsiTheme="minorBidi"/>
           <w:b/>
           <w:bCs/>
           <w:sz w:val="52"/>
@@ -117,7 +117,7 @@
         <w:spacing w:line="360" w:lineRule="auto"/>
         <w:jc w:val="center"/>
         <w:rPr>
-          <w:rFonts w:ascii="David" w:hAnsi="David" w:cs="David"/>
+          <w:rFonts w:asciiTheme="minorBidi" w:hAnsiTheme="minorBidi"/>
           <w:sz w:val="28"/>
           <w:szCs w:val="28"/>
           <w:rtl/>
@@ -125,7 +125,7 @@
       </w:pPr>
       <w:r>
         <w:rPr>
-          <w:rFonts w:ascii="David" w:hAnsi="David" w:cs="David"/>
+          <w:rFonts w:asciiTheme="minorBidi" w:hAnsiTheme="minorBidi"/>
           <w:sz w:val="28"/>
           <w:szCs w:val="28"/>
           <w:rtl/>
@@ -134,7 +134,7 @@
       </w:r>
       <w:r>
         <w:rPr>
-          <w:rFonts w:ascii="David" w:hAnsi="David" w:cs="David"/>
+          <w:rFonts w:asciiTheme="minorBidi" w:hAnsiTheme="minorBidi"/>
           <w:sz w:val="28"/>
           <w:szCs w:val="28"/>
         </w:rPr>
@@ -142,7 +142,7 @@
       </w:r>
       <w:r>
         <w:rPr>
-          <w:rFonts w:ascii="David" w:hAnsi="David" w:cs="David"/>
+          <w:rFonts w:asciiTheme="minorBidi" w:hAnsiTheme="minorBidi"/>
           <w:sz w:val="28"/>
           <w:szCs w:val="28"/>
           <w:rtl/>
@@ -155,7 +155,7 @@
         <w:spacing w:line="360" w:lineRule="auto"/>
         <w:jc w:val="center"/>
         <w:rPr>
-          <w:rFonts w:ascii="David" w:hAnsi="David" w:cs="David"/>
+          <w:rFonts w:asciiTheme="minorBidi" w:hAnsiTheme="minorBidi"/>
           <w:sz w:val="28"/>
           <w:szCs w:val="28"/>
           <w:rtl/>
@@ -163,80 +163,83 @@
       </w:pPr>
       <w:r>
         <w:rPr>
-          <w:rFonts w:ascii="David" w:hAnsi="David" w:cs="David"/>
+          <w:rFonts w:asciiTheme="minorBidi" w:hAnsiTheme="minorBidi"/>
           <w:sz w:val="28"/>
           <w:szCs w:val="28"/>
           <w:rtl/>
         </w:rPr>
-        <w:t xml:space="preserve">מגיש: יואב </w:t>
-      </w:r>
-      <w:r>
-        <w:rPr>
-          <w:rFonts w:ascii="David" w:hAnsi="David" w:cs="David" w:hint="cs"/>
+        <w:t xml:space="preserve">מגיש: יואב אליהו </w:t>
+      </w:r>
+      <w:proofErr w:type="spellStart"/>
+      <w:r>
+        <w:rPr>
+          <w:rFonts w:asciiTheme="minorBidi" w:hAnsiTheme="minorBidi"/>
           <w:sz w:val="28"/>
           <w:szCs w:val="28"/>
           <w:rtl/>
         </w:rPr>
-        <w:t xml:space="preserve">אליהו </w:t>
-      </w:r>
-      <w:proofErr w:type="spellStart"/>
-      <w:r>
-        <w:rPr>
-          <w:rFonts w:ascii="David" w:hAnsi="David" w:cs="David"/>
+        <w:t>זלכה</w:t>
+      </w:r>
+      <w:proofErr w:type="spellEnd"/>
+    </w:p>
+    <w:p>
+      <w:pPr>
+        <w:spacing w:line="360" w:lineRule="auto"/>
+        <w:jc w:val="center"/>
+        <w:rPr>
+          <w:rFonts w:asciiTheme="minorBidi" w:hAnsiTheme="minorBidi"/>
           <w:sz w:val="28"/>
           <w:szCs w:val="28"/>
           <w:rtl/>
         </w:rPr>
-        <w:t>זלכה</w:t>
-      </w:r>
-      <w:proofErr w:type="spellEnd"/>
-    </w:p>
-    <w:p>
-      <w:pPr>
-        <w:spacing w:line="360" w:lineRule="auto"/>
-        <w:jc w:val="center"/>
-        <w:rPr>
-          <w:rFonts w:ascii="David" w:hAnsi="David" w:cs="David"/>
+      </w:pPr>
+      <w:r>
+        <w:rPr>
+          <w:rFonts w:asciiTheme="minorBidi" w:hAnsiTheme="minorBidi"/>
           <w:sz w:val="28"/>
           <w:szCs w:val="28"/>
           <w:rtl/>
         </w:rPr>
-      </w:pPr>
-      <w:r>
-        <w:rPr>
-          <w:rFonts w:ascii="David" w:hAnsi="David" w:cs="David"/>
+        <w:t>ת"ז: 329461644</w:t>
+      </w:r>
+    </w:p>
+    <w:p>
+      <w:pPr>
+        <w:spacing w:line="360" w:lineRule="auto"/>
+        <w:jc w:val="center"/>
+        <w:rPr>
+          <w:rFonts w:asciiTheme="minorBidi" w:hAnsiTheme="minorBidi"/>
           <w:sz w:val="28"/>
           <w:szCs w:val="28"/>
           <w:rtl/>
         </w:rPr>
-        <w:t>ת"ז: 329461644</w:t>
-      </w:r>
-    </w:p>
-    <w:p>
-      <w:pPr>
-        <w:spacing w:line="360" w:lineRule="auto"/>
-        <w:jc w:val="center"/>
-        <w:rPr>
-          <w:rFonts w:ascii="David" w:hAnsi="David" w:cs="David"/>
+      </w:pPr>
+      <w:r>
+        <w:rPr>
+          <w:rFonts w:asciiTheme="minorBidi" w:hAnsiTheme="minorBidi"/>
           <w:sz w:val="28"/>
           <w:szCs w:val="28"/>
           <w:rtl/>
         </w:rPr>
-      </w:pPr>
-      <w:r>
-        <w:rPr>
-          <w:rFonts w:ascii="David" w:hAnsi="David" w:cs="David"/>
+        <w:t>מנחה: שלמה וקנין</w:t>
+      </w:r>
+    </w:p>
+    <w:p>
+      <w:pPr>
+        <w:jc w:val="center"/>
+        <w:rPr>
+          <w:rFonts w:asciiTheme="minorBidi" w:hAnsiTheme="minorBidi"/>
           <w:sz w:val="28"/>
           <w:szCs w:val="28"/>
           <w:rtl/>
         </w:rPr>
-        <w:t>מנחה: שלמה וקנין</w:t>
-      </w:r>
+      </w:pPr>
     </w:p>
     <w:p>
       <w:pPr>
         <w:jc w:val="center"/>
         <w:rPr>
+          <w:rFonts w:asciiTheme="minorBidi" w:hAnsiTheme="minorBidi"/>
           <w:sz w:val="28"/>
           <w:szCs w:val="28"/>
           <w:rtl/>
@@ -247,6 +250,7 @@
       <w:pPr>
         <w:jc w:val="center"/>
         <w:rPr>
+          <w:rFonts w:asciiTheme="minorBidi" w:hAnsiTheme="minorBidi"/>
           <w:sz w:val="28"/>
           <w:szCs w:val="28"/>
           <w:rtl/>
@@ -257,6 +261,7 @@
       <w:pPr>
         <w:jc w:val="center"/>
         <w:rPr>
+          <w:rFonts w:asciiTheme="minorBidi" w:hAnsiTheme="minorBidi"/>
           <w:sz w:val="28"/>
           <w:szCs w:val="28"/>
           <w:rtl/>
@@ -267,6 +272,7 @@
       <w:pPr>
         <w:jc w:val="center"/>
         <w:rPr>
+          <w:rFonts w:asciiTheme="minorBidi" w:hAnsiTheme="minorBidi"/>
           <w:sz w:val="28"/>
           <w:szCs w:val="28"/>
           <w:rtl/>
@@ -277,6 +283,7 @@
       <w:pPr>
         <w:jc w:val="center"/>
         <w:rPr>
+          <w:rFonts w:asciiTheme="minorBidi" w:hAnsiTheme="minorBidi"/>
           <w:sz w:val="28"/>
           <w:szCs w:val="28"/>
           <w:rtl/>
@@ -287,6 +294,7 @@
       <w:pPr>
         <w:jc w:val="center"/>
         <w:rPr>
+          <w:rFonts w:asciiTheme="minorBidi" w:hAnsiTheme="minorBidi"/>
           <w:sz w:val="28"/>
           <w:szCs w:val="28"/>
           <w:rtl/>
@@ -297,6 +305,7 @@
       <w:pPr>
         <w:jc w:val="center"/>
         <w:rPr>
+          <w:rFonts w:asciiTheme="minorBidi" w:hAnsiTheme="minorBidi"/>
           <w:sz w:val="28"/>
           <w:szCs w:val="28"/>
           <w:rtl/>
@@ -307,6 +316,7 @@
       <w:pPr>
         <w:jc w:val="center"/>
         <w:rPr>
+          <w:rFonts w:asciiTheme="minorBidi" w:hAnsiTheme="minorBidi"/>
           <w:sz w:val="28"/>
           <w:szCs w:val="28"/>
           <w:rtl/>
@@ -317,16 +327,7 @@
       <w:pPr>
         <w:jc w:val="center"/>
         <w:rPr>
-          <w:sz w:val="28"/>
-          <w:szCs w:val="28"/>
-          <w:rtl/>
-        </w:rPr>
-      </w:pPr>
-    </w:p>
-    <w:p>
-      <w:pPr>
-        <w:jc w:val="center"/>
-        <w:rPr>
+          <w:rFonts w:asciiTheme="minorBidi" w:hAnsiTheme="minorBidi"/>
           <w:b/>
           <w:bCs/>
           <w:sz w:val="28"/>
@@ -336,7 +337,7 @@
       </w:pPr>
       <w:r>
         <w:rPr>
-          <w:rFonts w:hint="cs"/>
+          <w:rFonts w:asciiTheme="minorBidi" w:hAnsiTheme="minorBidi"/>
           <w:b/>
           <w:bCs/>
           <w:sz w:val="28"/>
@@ -348,9 +349,9 @@
     </w:p>
     <w:p>
       <w:pPr>
-        <w:jc w:val="center"/>
-        <w:rPr>
-          <w:rFonts w:hint="cs"/>
+        <w:bidi w:val="0"/>
+        <w:rPr>
+          <w:rFonts w:asciiTheme="minorBidi" w:hAnsiTheme="minorBidi"/>
           <w:b/>
           <w:bCs/>
           <w:sz w:val="28"/>
@@ -358,13 +359,50 @@
           <w:rtl/>
         </w:rPr>
       </w:pPr>
+      <w:r>
+        <w:rPr>
+          <w:rFonts w:asciiTheme="minorBidi" w:hAnsiTheme="minorBidi"/>
+          <w:b/>
+          <w:bCs/>
+          <w:sz w:val="28"/>
+          <w:szCs w:val="28"/>
+          <w:rtl/>
+        </w:rPr>
+        <w:lastRenderedPageBreak/>
+        <w:br w:type="page"/>
+      </w:r>
+    </w:p>
+    <w:p>
+      <w:pPr>
+        <w:jc w:val="center"/>
+        <w:rPr>
+          <w:rFonts w:asciiTheme="minorBidi" w:hAnsiTheme="minorBidi"/>
+          <w:b/>
+          <w:bCs/>
+          <w:sz w:val="28"/>
+          <w:szCs w:val="28"/>
+        </w:rPr>
+      </w:pPr>
+    </w:p>
+    <w:p>
+      <w:pPr>
+        <w:jc w:val="center"/>
+        <w:rPr>
+          <w:rFonts w:asciiTheme="minorBidi" w:hAnsiTheme="minorBidi"/>
+          <w:b/>
+          <w:bCs/>
+          <w:sz w:val="28"/>
+          <w:szCs w:val="28"/>
+          <w:rtl/>
+        </w:rPr>
+      </w:pPr>
     </w:p>
     <w:p>
       <w:pPr>
         <w:ind w:firstLine="720"/>
         <w:jc w:val="center"/>
         <w:rPr>
-          <w:rFonts w:ascii="David" w:hAnsi="David" w:cs="David"/>
+          <w:rFonts w:asciiTheme="minorBidi" w:hAnsiTheme="minorBidi"/>
           <w:b/>
           <w:bCs/>
           <w:sz w:val="52"/>
@@ -374,415 +412,977 @@
       </w:pPr>
       <w:r>
         <w:rPr>
-          <w:rFonts w:ascii="David" w:hAnsi="David" w:cs="David" w:hint="cs"/>
+          <w:rFonts w:asciiTheme="minorBidi" w:hAnsiTheme="minorBidi"/>
           <w:b/>
           <w:bCs/>
           <w:sz w:val="52"/>
           <w:szCs w:val="52"/>
           <w:rtl/>
         </w:rPr>
+        <w:t>מבוא</w:t>
+      </w:r>
+    </w:p>
+    <w:p>
+      <w:pPr>
+        <w:spacing w:line="360" w:lineRule="auto"/>
+        <w:jc w:val="both"/>
+        <w:rPr>
+          <w:rFonts w:asciiTheme="minorBidi" w:hAnsiTheme="minorBidi"/>
+          <w:sz w:val="24"/>
+          <w:szCs w:val="24"/>
+          <w:rtl/>
+        </w:rPr>
+      </w:pPr>
+      <w:r>
+        <w:rPr>
+          <w:rFonts w:asciiTheme="minorBidi" w:hAnsiTheme="minorBidi"/>
+          <w:sz w:val="24"/>
+          <w:szCs w:val="24"/>
+          <w:rtl/>
+        </w:rPr>
+        <w:t>בסוף שנת 2022, אפל הוציאה אפליקציה למכשירים ניידים בשם "</w:t>
+      </w:r>
+      <w:r>
+        <w:rPr>
+          <w:rFonts w:asciiTheme="minorBidi" w:hAnsiTheme="minorBidi"/>
+          <w:sz w:val="24"/>
+          <w:szCs w:val="24"/>
+        </w:rPr>
+        <w:t>Freeform</w:t>
+      </w:r>
+      <w:r>
+        <w:rPr>
+          <w:rFonts w:asciiTheme="minorBidi" w:hAnsiTheme="minorBidi"/>
+          <w:sz w:val="24"/>
+          <w:szCs w:val="24"/>
+          <w:rtl/>
+        </w:rPr>
+        <w:t xml:space="preserve">" שמטרתה היא לאפשר עבודה </w:t>
+      </w:r>
+      <w:proofErr w:type="spellStart"/>
+      <w:r>
+        <w:rPr>
+          <w:rFonts w:asciiTheme="minorBidi" w:hAnsiTheme="minorBidi"/>
+          <w:sz w:val="24"/>
+          <w:szCs w:val="24"/>
+          <w:rtl/>
+        </w:rPr>
+        <w:t>קולבורטית</w:t>
+      </w:r>
+      <w:proofErr w:type="spellEnd"/>
+      <w:r>
+        <w:rPr>
+          <w:rFonts w:asciiTheme="minorBidi" w:hAnsiTheme="minorBidi"/>
+          <w:sz w:val="24"/>
+          <w:szCs w:val="24"/>
+          <w:rtl/>
+        </w:rPr>
+        <w:t xml:space="preserve"> של כמה אנשים במקביל על אותו קנבס. המשתמשים יכולים להוסיף צורות, לצייר באופן חופשי, להוסיף טקסט </w:t>
+      </w:r>
+      <w:proofErr w:type="spellStart"/>
+      <w:r>
+        <w:rPr>
+          <w:rFonts w:asciiTheme="minorBidi" w:hAnsiTheme="minorBidi"/>
+          <w:sz w:val="24"/>
+          <w:szCs w:val="24"/>
+          <w:rtl/>
+        </w:rPr>
+        <w:t>וכו</w:t>
+      </w:r>
+      <w:proofErr w:type="spellEnd"/>
+      <w:r>
+        <w:rPr>
+          <w:rFonts w:asciiTheme="minorBidi" w:hAnsiTheme="minorBidi"/>
+          <w:sz w:val="24"/>
+          <w:szCs w:val="24"/>
+          <w:rtl/>
+        </w:rPr>
+        <w:t>'. מיד כשהאפליקציה יצאה, בדקתי אותה יחד עם אחי. יצרנו פרויקט, והתחלנו לצייר בו ביחד, ומיד היו בעיות של סנכרון בין המכשירים. בשלב מסוים במכשירים שלנו היה מידע אחר לגמרי, בלי שום קשר אחד לשני. הניסוי הזה מיד גרם לי לשאול את עצמי מה יכול להיות כל כך קשה ביצירת קנבס שיתופי שאפילו לחברות גדולות כמו אפל יש תקלות כאלה גדולות. החלטתי לקחת את הרעיון ולהפוך אותו לפרויקט שלי בסייבר, וכך לראות את האתגרים השונים ולקבל מענה לשאלה שלי.</w:t>
+      </w:r>
+    </w:p>
+    <w:p>
+      <w:pPr>
+        <w:spacing w:line="360" w:lineRule="auto"/>
+        <w:jc w:val="both"/>
+        <w:rPr>
+          <w:rFonts w:asciiTheme="minorBidi" w:hAnsiTheme="minorBidi"/>
+          <w:sz w:val="24"/>
+          <w:szCs w:val="24"/>
+          <w:rtl/>
+        </w:rPr>
+      </w:pPr>
+      <w:r>
+        <w:rPr>
+          <w:rFonts w:asciiTheme="minorBidi" w:hAnsiTheme="minorBidi"/>
+          <w:sz w:val="24"/>
+          <w:szCs w:val="24"/>
+          <w:rtl/>
+        </w:rPr>
+        <w:t xml:space="preserve">התחלתי לעבוד על התוכנה. המטרה שלה דומה למטרת האפליקציה </w:t>
+      </w:r>
+      <w:r>
+        <w:rPr>
+          <w:rFonts w:asciiTheme="minorBidi" w:hAnsiTheme="minorBidi"/>
+          <w:sz w:val="24"/>
+          <w:szCs w:val="24"/>
+        </w:rPr>
+        <w:t>Freeform</w:t>
+      </w:r>
+      <w:r>
+        <w:rPr>
+          <w:rFonts w:asciiTheme="minorBidi" w:hAnsiTheme="minorBidi"/>
+          <w:sz w:val="24"/>
+          <w:szCs w:val="24"/>
+          <w:rtl/>
+        </w:rPr>
+        <w:t>, אך היה לי חשוב שהתוכנה תעבוד ותמיד תהיה מסונכרנת בין המשתמשים השונים. לא ידעתי ממש לאילו אתגרים לצפות,</w:t>
+      </w:r>
+      <w:r>
+        <w:rPr>
+          <w:rFonts w:asciiTheme="minorBidi" w:hAnsiTheme="minorBidi"/>
+          <w:sz w:val="24"/>
+          <w:szCs w:val="24"/>
+          <w:rtl/>
+        </w:rPr>
+        <w:t xml:space="preserve"> אך ידעתי שבעיית הסנכרון תהיה ככל הנראה הבעיה הכי קשה.</w:t>
+      </w:r>
+    </w:p>
+    <w:p>
+      <w:pPr>
+        <w:spacing w:line="360" w:lineRule="auto"/>
+        <w:jc w:val="both"/>
+        <w:rPr>
+          <w:rFonts w:asciiTheme="minorBidi" w:hAnsiTheme="minorBidi"/>
+          <w:sz w:val="24"/>
+          <w:szCs w:val="24"/>
+          <w:rtl/>
+        </w:rPr>
+      </w:pPr>
+      <w:r>
+        <w:rPr>
+          <w:rFonts w:asciiTheme="minorBidi" w:hAnsiTheme="minorBidi"/>
+          <w:sz w:val="24"/>
+          <w:szCs w:val="24"/>
+          <w:rtl/>
+        </w:rPr>
+        <w:t>התוכנה מיועדת לעסקים שצריכים דרך לעבוד בצורה שיתופית גם מרחוק. היא מאפשרת לאנשים להתחבר ממחשבים שונים, ומיד להכניס את הרעיונות שלהם ולהציג אותם לאחרים עם סנכרון בזמן אמת.</w:t>
+      </w:r>
+    </w:p>
+    <w:p>
+      <w:pPr>
+        <w:spacing w:line="360" w:lineRule="auto"/>
+        <w:jc w:val="both"/>
+        <w:rPr>
+          <w:rFonts w:asciiTheme="minorBidi" w:hAnsiTheme="minorBidi"/>
+          <w:sz w:val="24"/>
+          <w:szCs w:val="24"/>
+        </w:rPr>
+      </w:pPr>
+      <w:r>
+        <w:rPr>
+          <w:rFonts w:asciiTheme="minorBidi" w:hAnsiTheme="minorBidi"/>
+          <w:sz w:val="24"/>
+          <w:szCs w:val="24"/>
+          <w:rtl/>
+        </w:rPr>
+        <w:t>הבעיה שניסיתי לפתור היא שאין תוכנה שמאפשרת לעבוד בצורה שיתופית במקביל לאנשים אחרים על אותו הפרויקט בצורה אמינה.</w:t>
+      </w:r>
+      <w:r>
+        <w:rPr>
+          <w:rFonts w:asciiTheme="minorBidi" w:hAnsiTheme="minorBidi"/>
+          <w:sz w:val="24"/>
+          <w:szCs w:val="24"/>
+          <w:rtl/>
+        </w:rPr>
+        <w:t xml:space="preserve"> המטרה העיקרית היא אמינות המערכת, ובנוסף כמות פיצ'רים מספקת.</w:t>
+      </w:r>
+    </w:p>
+    <w:p>
+      <w:pPr>
+        <w:spacing w:line="360" w:lineRule="auto"/>
+        <w:jc w:val="both"/>
+        <w:rPr>
+          <w:rFonts w:asciiTheme="minorBidi" w:hAnsiTheme="minorBidi"/>
+          <w:sz w:val="24"/>
+          <w:szCs w:val="24"/>
+          <w:rtl/>
+        </w:rPr>
+      </w:pPr>
+      <w:r>
+        <w:rPr>
+          <w:rFonts w:asciiTheme="minorBidi" w:hAnsiTheme="minorBidi"/>
+          <w:sz w:val="24"/>
+          <w:szCs w:val="24"/>
+          <w:rtl/>
+        </w:rPr>
+        <w:t xml:space="preserve">מסקירה של האפשרויות הפופולריות, נוכחתי לראות שאין אלטרנטיבות שהן גם אמינות וגם חינמיות. לדוגמה, האפליקציה </w:t>
+      </w:r>
+      <w:r>
+        <w:rPr>
+          <w:rFonts w:asciiTheme="minorBidi" w:hAnsiTheme="minorBidi"/>
+          <w:sz w:val="24"/>
+          <w:szCs w:val="24"/>
+        </w:rPr>
+        <w:t>Freeform</w:t>
+      </w:r>
+      <w:r>
+        <w:rPr>
+          <w:rFonts w:asciiTheme="minorBidi" w:hAnsiTheme="minorBidi"/>
+          <w:sz w:val="24"/>
+          <w:szCs w:val="24"/>
+          <w:rtl/>
+        </w:rPr>
+        <w:t xml:space="preserve"> שהוזכרה לעיל היא כאמור אינה אמינה. בנוסף, היא בלעדית למכשירים של אפל, ולכן היא לא מהווה </w:t>
+      </w:r>
+      <w:proofErr w:type="spellStart"/>
+      <w:r>
+        <w:rPr>
+          <w:rFonts w:asciiTheme="minorBidi" w:hAnsiTheme="minorBidi"/>
+          <w:sz w:val="24"/>
+          <w:szCs w:val="24"/>
+          <w:rtl/>
+        </w:rPr>
+        <w:t>פיתרון</w:t>
+      </w:r>
+      <w:proofErr w:type="spellEnd"/>
+      <w:r>
+        <w:rPr>
+          <w:rFonts w:asciiTheme="minorBidi" w:hAnsiTheme="minorBidi"/>
+          <w:sz w:val="24"/>
+          <w:szCs w:val="24"/>
+          <w:rtl/>
+        </w:rPr>
+        <w:t xml:space="preserve"> לרוב העסקים.</w:t>
+      </w:r>
+    </w:p>
+    <w:p>
+      <w:pPr>
+        <w:spacing w:line="360" w:lineRule="auto"/>
+        <w:jc w:val="both"/>
+        <w:rPr>
+          <w:rFonts w:asciiTheme="minorBidi" w:hAnsiTheme="minorBidi"/>
+          <w:sz w:val="24"/>
+          <w:szCs w:val="24"/>
+          <w:rtl/>
+        </w:rPr>
+      </w:pPr>
+      <w:r>
+        <w:rPr>
+          <w:rFonts w:asciiTheme="minorBidi" w:hAnsiTheme="minorBidi"/>
+          <w:sz w:val="24"/>
+          <w:szCs w:val="24"/>
+          <w:rtl/>
+        </w:rPr>
+        <w:t xml:space="preserve">התוכנית מבוססת על </w:t>
+      </w:r>
+      <w:r>
+        <w:rPr>
+          <w:rFonts w:asciiTheme="minorBidi" w:hAnsiTheme="minorBidi"/>
+          <w:sz w:val="24"/>
+          <w:szCs w:val="24"/>
+        </w:rPr>
+        <w:t xml:space="preserve">python, </w:t>
+      </w:r>
+      <w:proofErr w:type="spellStart"/>
+      <w:r>
+        <w:rPr>
+          <w:rFonts w:asciiTheme="minorBidi" w:hAnsiTheme="minorBidi"/>
+          <w:sz w:val="24"/>
+          <w:szCs w:val="24"/>
+        </w:rPr>
+        <w:t>tkinter</w:t>
+      </w:r>
+      <w:proofErr w:type="spellEnd"/>
+      <w:r>
+        <w:rPr>
+          <w:rFonts w:asciiTheme="minorBidi" w:hAnsiTheme="minorBidi"/>
+          <w:sz w:val="24"/>
+          <w:szCs w:val="24"/>
+        </w:rPr>
+        <w:t xml:space="preserve">, </w:t>
+      </w:r>
+      <w:proofErr w:type="spellStart"/>
+      <w:r>
+        <w:rPr>
+          <w:rFonts w:asciiTheme="minorBidi" w:hAnsiTheme="minorBidi"/>
+          <w:sz w:val="24"/>
+          <w:szCs w:val="24"/>
+        </w:rPr>
+        <w:t>sql</w:t>
+      </w:r>
+      <w:proofErr w:type="spellEnd"/>
+      <w:r>
+        <w:rPr>
+          <w:rFonts w:asciiTheme="minorBidi" w:hAnsiTheme="minorBidi"/>
+          <w:sz w:val="24"/>
+          <w:szCs w:val="24"/>
+          <w:rtl/>
+        </w:rPr>
+        <w:t>. התקשורת מתבצעת בפרוטוק</w:t>
+      </w:r>
+      <w:r>
+        <w:rPr>
+          <w:rFonts w:asciiTheme="minorBidi" w:hAnsiTheme="minorBidi"/>
+          <w:sz w:val="24"/>
+          <w:szCs w:val="24"/>
+          <w:rtl/>
+        </w:rPr>
+        <w:t xml:space="preserve">ול </w:t>
+      </w:r>
+      <w:r>
+        <w:rPr>
+          <w:rFonts w:asciiTheme="minorBidi" w:hAnsiTheme="minorBidi"/>
+          <w:sz w:val="24"/>
+          <w:szCs w:val="24"/>
+        </w:rPr>
+        <w:t>TCP</w:t>
+      </w:r>
+      <w:r>
+        <w:rPr>
+          <w:rFonts w:asciiTheme="minorBidi" w:hAnsiTheme="minorBidi"/>
+          <w:sz w:val="24"/>
+          <w:szCs w:val="24"/>
+          <w:rtl/>
+        </w:rPr>
+        <w:t xml:space="preserve"> בין שקע (</w:t>
+      </w:r>
+      <w:r>
+        <w:rPr>
+          <w:rFonts w:asciiTheme="minorBidi" w:hAnsiTheme="minorBidi"/>
+          <w:sz w:val="24"/>
+          <w:szCs w:val="24"/>
+        </w:rPr>
+        <w:t>socket</w:t>
+      </w:r>
+      <w:r>
+        <w:rPr>
+          <w:rFonts w:asciiTheme="minorBidi" w:hAnsiTheme="minorBidi"/>
+          <w:sz w:val="24"/>
+          <w:szCs w:val="24"/>
+          <w:rtl/>
+        </w:rPr>
+        <w:t>)השרת לשקעי הלקוחות בין מחשבים שמחוברים לאותה רשת פרטית.</w:t>
+      </w:r>
+    </w:p>
+    <w:p>
+      <w:pPr>
+        <w:spacing w:line="360" w:lineRule="auto"/>
+        <w:jc w:val="both"/>
+        <w:rPr>
+          <w:rFonts w:asciiTheme="minorBidi" w:hAnsiTheme="minorBidi"/>
+          <w:sz w:val="24"/>
+          <w:szCs w:val="24"/>
+          <w:rtl/>
+        </w:rPr>
+      </w:pPr>
+      <w:r>
+        <w:rPr>
+          <w:rFonts w:asciiTheme="minorBidi" w:hAnsiTheme="minorBidi"/>
+          <w:sz w:val="24"/>
+          <w:szCs w:val="24"/>
+          <w:rtl/>
+        </w:rPr>
+        <w:t>הפרויקט שלי אינו כולל משתמשים, אלא כל אחד יכול לערוך כל פרויקט שהוא יודע את הסיסמה שלו, ולכן אם קבוצה תרצה לעבוד על פרויקט מסוים הם יצטרכו לשתף את שם הפרויקט ואת סיסמתו ביניהם כדי שיוכלו לעבוד ביחד.</w:t>
+      </w:r>
+    </w:p>
+    <w:p>
+      <w:pPr>
+        <w:spacing w:line="360" w:lineRule="auto"/>
+        <w:jc w:val="both"/>
+        <w:rPr>
+          <w:rFonts w:asciiTheme="minorBidi" w:hAnsiTheme="minorBidi"/>
+          <w:sz w:val="24"/>
+          <w:szCs w:val="24"/>
+          <w:rtl/>
+        </w:rPr>
+      </w:pPr>
+    </w:p>
+    <w:p>
+      <w:pPr>
+        <w:spacing w:line="360" w:lineRule="auto"/>
+        <w:jc w:val="both"/>
+        <w:rPr>
+          <w:rFonts w:asciiTheme="minorBidi" w:hAnsiTheme="minorBidi"/>
+          <w:sz w:val="24"/>
+          <w:szCs w:val="24"/>
+          <w:u w:val="single"/>
+          <w:rtl/>
+        </w:rPr>
+      </w:pPr>
+    </w:p>
+    <w:p>
+      <w:pPr>
+        <w:spacing w:line="360" w:lineRule="auto"/>
+        <w:jc w:val="both"/>
+        <w:rPr>
+          <w:rFonts w:asciiTheme="minorBidi" w:hAnsiTheme="minorBidi"/>
+          <w:b/>
+          <w:bCs/>
+          <w:sz w:val="24"/>
+          <w:szCs w:val="24"/>
+          <w:u w:val="single"/>
+          <w:rtl/>
+        </w:rPr>
+      </w:pPr>
+      <w:r>
+        <w:rPr>
+          <w:rFonts w:asciiTheme="minorBidi" w:hAnsiTheme="minorBidi"/>
+          <w:b/>
+          <w:bCs/>
+          <w:sz w:val="24"/>
+          <w:szCs w:val="24"/>
+          <w:u w:val="single"/>
+          <w:rtl/>
+        </w:rPr>
+        <w:t>פירוט תיאור המערכת:</w:t>
+      </w:r>
+    </w:p>
+    <w:p>
+      <w:pPr>
+        <w:spacing w:line="360" w:lineRule="auto"/>
+        <w:jc w:val="both"/>
+        <w:rPr>
+          <w:rFonts w:asciiTheme="minorBidi" w:hAnsiTheme="minorBidi"/>
+          <w:sz w:val="24"/>
+          <w:szCs w:val="24"/>
+          <w:rtl/>
+        </w:rPr>
+      </w:pPr>
+      <w:r>
+        <w:rPr>
+          <w:rFonts w:asciiTheme="minorBidi" w:hAnsiTheme="minorBidi" w:hint="cs"/>
+          <w:sz w:val="24"/>
+          <w:szCs w:val="24"/>
+          <w:rtl/>
+        </w:rPr>
+        <w:t>כשהמשתמש פותח את התוכנה, הוא רואה אפשרות לפתוח פרויקט חדש, ואפשרות לפתוח פרויקט קיים.</w:t>
+      </w:r>
+    </w:p>
+    <w:p>
+      <w:pPr>
+        <w:spacing w:line="360" w:lineRule="auto"/>
+        <w:jc w:val="both"/>
+        <w:rPr>
+          <w:rFonts w:asciiTheme="minorBidi" w:hAnsiTheme="minorBidi"/>
+          <w:sz w:val="24"/>
+          <w:szCs w:val="24"/>
+          <w:rtl/>
+        </w:rPr>
+      </w:pPr>
+      <w:r>
+        <w:rPr>
+          <w:rFonts w:asciiTheme="minorBidi" w:hAnsiTheme="minorBidi" w:hint="cs"/>
+          <w:sz w:val="24"/>
+          <w:szCs w:val="24"/>
+          <w:rtl/>
+        </w:rPr>
+        <w:t>במידה והוא בוחר באפשרות לפתוח פרויקט חדש, נפתח חלון חדש ובו המשתמש בוחר שם וסיסמה לפרויקט. אם שם הפרויקט כבר קיים במערכת, הוא יקבל הודעה שהשם תפוס ויצטרך להכניס שם חדש. אחרת, דף הפרויקט ייפתח.</w:t>
+      </w:r>
+    </w:p>
+    <w:p>
+      <w:pPr>
+        <w:spacing w:line="360" w:lineRule="auto"/>
+        <w:jc w:val="both"/>
+        <w:rPr>
+          <w:rFonts w:asciiTheme="minorBidi" w:hAnsiTheme="minorBidi"/>
+          <w:sz w:val="24"/>
+          <w:szCs w:val="24"/>
+          <w:rtl/>
+        </w:rPr>
+      </w:pPr>
+      <w:r>
+        <w:rPr>
+          <w:rFonts w:asciiTheme="minorBidi" w:hAnsiTheme="minorBidi" w:hint="cs"/>
+          <w:sz w:val="24"/>
+          <w:szCs w:val="24"/>
+          <w:rtl/>
+        </w:rPr>
+        <w:t>במידה והוא בוחר בפרויקט קיים, ייפתח למשתמש חלון שבו הוא צריך להכניס את סיסמת הפרויקט כדי להיכנס אליו.</w:t>
+      </w:r>
+    </w:p>
+    <w:p>
+      <w:pPr>
+        <w:spacing w:line="360" w:lineRule="auto"/>
+        <w:jc w:val="both"/>
+        <w:rPr>
+          <w:rFonts w:asciiTheme="minorBidi" w:hAnsiTheme="minorBidi"/>
+          <w:sz w:val="24"/>
+          <w:szCs w:val="24"/>
+          <w:rtl/>
+        </w:rPr>
+      </w:pPr>
+      <w:r>
+        <w:rPr>
+          <w:rFonts w:asciiTheme="minorBidi" w:hAnsiTheme="minorBidi" w:hint="cs"/>
+          <w:sz w:val="24"/>
+          <w:szCs w:val="24"/>
+          <w:rtl/>
+        </w:rPr>
+        <w:t>בחלון הפרויקט עצמו, יש למשתמש מספר אפשרויות:</w:t>
+      </w:r>
+    </w:p>
+    <w:p>
+      <w:pPr>
+        <w:pStyle w:val="a9"/>
+        <w:numPr>
+          <w:ilvl w:val="0"/>
+          <w:numId w:val="3"/>
+        </w:numPr>
+        <w:spacing w:line="360" w:lineRule="auto"/>
+        <w:jc w:val="both"/>
+        <w:rPr>
+          <w:rFonts w:asciiTheme="minorBidi" w:hAnsiTheme="minorBidi"/>
+          <w:sz w:val="24"/>
+          <w:szCs w:val="24"/>
+        </w:rPr>
+      </w:pPr>
+      <w:r>
+        <w:rPr>
+          <w:rFonts w:asciiTheme="minorBidi" w:hAnsiTheme="minorBidi" w:hint="cs"/>
+          <w:sz w:val="24"/>
+          <w:szCs w:val="24"/>
+          <w:rtl/>
+        </w:rPr>
+        <w:t>שרבוט חופשי (מברשת)</w:t>
+      </w:r>
+    </w:p>
+    <w:p>
+      <w:pPr>
+        <w:pStyle w:val="a9"/>
+        <w:numPr>
+          <w:ilvl w:val="0"/>
+          <w:numId w:val="3"/>
+        </w:numPr>
+        <w:spacing w:line="360" w:lineRule="auto"/>
+        <w:jc w:val="both"/>
+        <w:rPr>
+          <w:rFonts w:asciiTheme="minorBidi" w:hAnsiTheme="minorBidi"/>
+          <w:sz w:val="24"/>
+          <w:szCs w:val="24"/>
+        </w:rPr>
+      </w:pPr>
+      <w:r>
+        <w:rPr>
+          <w:rFonts w:asciiTheme="minorBidi" w:hAnsiTheme="minorBidi" w:hint="cs"/>
+          <w:sz w:val="24"/>
+          <w:szCs w:val="24"/>
+          <w:rtl/>
+        </w:rPr>
+        <w:t>מלבן</w:t>
+      </w:r>
+    </w:p>
+    <w:p>
+      <w:pPr>
+        <w:pStyle w:val="a9"/>
+        <w:numPr>
+          <w:ilvl w:val="0"/>
+          <w:numId w:val="3"/>
+        </w:numPr>
+        <w:spacing w:line="360" w:lineRule="auto"/>
+        <w:jc w:val="both"/>
+        <w:rPr>
+          <w:rFonts w:asciiTheme="minorBidi" w:hAnsiTheme="minorBidi"/>
+          <w:sz w:val="24"/>
+          <w:szCs w:val="24"/>
+        </w:rPr>
+      </w:pPr>
+      <w:r>
+        <w:rPr>
+          <w:rFonts w:asciiTheme="minorBidi" w:hAnsiTheme="minorBidi" w:hint="cs"/>
+          <w:sz w:val="24"/>
+          <w:szCs w:val="24"/>
+          <w:rtl/>
+        </w:rPr>
+        <w:t>אליפסה</w:t>
+      </w:r>
+    </w:p>
+    <w:p>
+      <w:pPr>
+        <w:pStyle w:val="a9"/>
+        <w:numPr>
+          <w:ilvl w:val="0"/>
+          <w:numId w:val="3"/>
+        </w:numPr>
+        <w:spacing w:line="360" w:lineRule="auto"/>
+        <w:jc w:val="both"/>
+        <w:rPr>
+          <w:rFonts w:asciiTheme="minorBidi" w:hAnsiTheme="minorBidi"/>
+          <w:sz w:val="24"/>
+          <w:szCs w:val="24"/>
+        </w:rPr>
+      </w:pPr>
+      <w:r>
+        <w:rPr>
+          <w:rFonts w:asciiTheme="minorBidi" w:hAnsiTheme="minorBidi" w:hint="cs"/>
+          <w:sz w:val="24"/>
+          <w:szCs w:val="24"/>
+          <w:rtl/>
+        </w:rPr>
+        <w:t>שינוי צבע</w:t>
+      </w:r>
+    </w:p>
+    <w:p>
+      <w:pPr>
+        <w:pStyle w:val="a9"/>
+        <w:numPr>
+          <w:ilvl w:val="0"/>
+          <w:numId w:val="3"/>
+        </w:numPr>
+        <w:spacing w:line="360" w:lineRule="auto"/>
+        <w:jc w:val="both"/>
+        <w:rPr>
+          <w:rFonts w:asciiTheme="minorBidi" w:hAnsiTheme="minorBidi"/>
+          <w:sz w:val="24"/>
+          <w:szCs w:val="24"/>
+        </w:rPr>
+      </w:pPr>
+      <w:r>
+        <w:rPr>
+          <w:rFonts w:asciiTheme="minorBidi" w:hAnsiTheme="minorBidi" w:hint="cs"/>
+          <w:sz w:val="24"/>
+          <w:szCs w:val="24"/>
+          <w:rtl/>
+        </w:rPr>
+        <w:t>שינוי עובי הקו</w:t>
+      </w:r>
+    </w:p>
+    <w:p>
+      <w:pPr>
+        <w:pStyle w:val="a9"/>
+        <w:numPr>
+          <w:ilvl w:val="0"/>
+          <w:numId w:val="3"/>
+        </w:numPr>
+        <w:spacing w:line="360" w:lineRule="auto"/>
+        <w:jc w:val="both"/>
+        <w:rPr>
+          <w:rFonts w:asciiTheme="minorBidi" w:hAnsiTheme="minorBidi"/>
+          <w:sz w:val="24"/>
+          <w:szCs w:val="24"/>
+          <w:rtl/>
+        </w:rPr>
+      </w:pPr>
+      <w:r>
+        <w:rPr>
+          <w:rFonts w:asciiTheme="minorBidi" w:hAnsiTheme="minorBidi" w:hint="cs"/>
+          <w:sz w:val="24"/>
+          <w:szCs w:val="24"/>
+          <w:rtl/>
+        </w:rPr>
+        <w:t>שמירת התמונה כ-</w:t>
+      </w:r>
+      <w:r>
+        <w:rPr>
+          <w:rFonts w:asciiTheme="minorBidi" w:hAnsiTheme="minorBidi" w:hint="cs"/>
+          <w:sz w:val="24"/>
+          <w:szCs w:val="24"/>
+        </w:rPr>
+        <w:t>PNG</w:t>
+      </w:r>
+    </w:p>
+    <w:p>
+      <w:pPr>
+        <w:spacing w:line="360" w:lineRule="auto"/>
+        <w:jc w:val="both"/>
+        <w:rPr>
+          <w:rFonts w:asciiTheme="minorBidi" w:hAnsiTheme="minorBidi"/>
+          <w:sz w:val="24"/>
+          <w:szCs w:val="24"/>
+          <w:rtl/>
+        </w:rPr>
+      </w:pPr>
+    </w:p>
+    <w:p>
+      <w:pPr>
+        <w:spacing w:line="360" w:lineRule="auto"/>
+        <w:jc w:val="both"/>
+        <w:rPr>
+          <w:rFonts w:asciiTheme="minorBidi" w:hAnsiTheme="minorBidi"/>
+          <w:sz w:val="24"/>
+          <w:szCs w:val="24"/>
+          <w:rtl/>
+        </w:rPr>
+      </w:pPr>
+      <w:r>
+        <w:rPr>
+          <w:rFonts w:asciiTheme="minorBidi" w:hAnsiTheme="minorBidi"/>
+          <w:sz w:val="24"/>
+          <w:szCs w:val="24"/>
+          <w:rtl/>
+        </w:rPr>
+        <w:t>במערכת אין סוגים שונים של משתמשים. כל אחד יכול ליצור פרויקטים חדשים, וכל אחד יכול לגשת</w:t>
+      </w:r>
+      <w:r>
+        <w:rPr>
+          <w:rFonts w:asciiTheme="minorBidi" w:hAnsiTheme="minorBidi" w:hint="cs"/>
+          <w:sz w:val="24"/>
+          <w:szCs w:val="24"/>
+          <w:rtl/>
+        </w:rPr>
+        <w:t xml:space="preserve"> ל</w:t>
+      </w:r>
+      <w:r>
+        <w:rPr>
+          <w:rFonts w:asciiTheme="minorBidi" w:hAnsiTheme="minorBidi"/>
+          <w:sz w:val="24"/>
+          <w:szCs w:val="24"/>
+          <w:rtl/>
+        </w:rPr>
+        <w:t>כל פרויקט</w:t>
+      </w:r>
+      <w:r>
+        <w:rPr>
+          <w:rFonts w:asciiTheme="minorBidi" w:hAnsiTheme="minorBidi" w:hint="cs"/>
+          <w:sz w:val="24"/>
+          <w:szCs w:val="24"/>
+          <w:rtl/>
+        </w:rPr>
+        <w:t xml:space="preserve"> ולערוך אותו</w:t>
+      </w:r>
+      <w:r>
+        <w:rPr>
+          <w:rFonts w:asciiTheme="minorBidi" w:hAnsiTheme="minorBidi"/>
+          <w:sz w:val="24"/>
+          <w:szCs w:val="24"/>
+          <w:rtl/>
+        </w:rPr>
+        <w:t xml:space="preserve"> במידה ויש לו את הסיסמה</w:t>
+      </w:r>
+      <w:r>
+        <w:rPr>
+          <w:rFonts w:asciiTheme="minorBidi" w:hAnsiTheme="minorBidi" w:hint="cs"/>
+          <w:sz w:val="24"/>
+          <w:szCs w:val="24"/>
+          <w:rtl/>
+        </w:rPr>
+        <w:t>.</w:t>
+      </w:r>
+    </w:p>
+    <w:p>
+      <w:pPr>
+        <w:spacing w:line="360" w:lineRule="auto"/>
+        <w:jc w:val="both"/>
+        <w:rPr>
+          <w:rFonts w:asciiTheme="minorBidi" w:hAnsiTheme="minorBidi"/>
+          <w:sz w:val="24"/>
+          <w:szCs w:val="24"/>
+        </w:rPr>
+      </w:pPr>
+    </w:p>
+    <w:p>
+      <w:pPr>
+        <w:spacing w:line="360" w:lineRule="auto"/>
+        <w:jc w:val="both"/>
+        <w:rPr>
+          <w:rFonts w:asciiTheme="minorBidi" w:hAnsiTheme="minorBidi"/>
+          <w:sz w:val="24"/>
+          <w:szCs w:val="24"/>
+          <w:u w:val="single"/>
+          <w:rtl/>
+        </w:rPr>
+      </w:pPr>
+      <w:r>
+        <w:rPr>
+          <w:rFonts w:asciiTheme="minorBidi" w:hAnsiTheme="minorBidi" w:hint="cs"/>
+          <w:sz w:val="24"/>
+          <w:szCs w:val="24"/>
+          <w:u w:val="single"/>
+          <w:rtl/>
+        </w:rPr>
+        <w:t>פירוט הבדיקות:</w:t>
+      </w:r>
+    </w:p>
+    <w:p>
+      <w:pPr>
+        <w:spacing w:line="360" w:lineRule="auto"/>
+        <w:jc w:val="both"/>
+        <w:rPr>
+          <w:rFonts w:asciiTheme="minorBidi" w:hAnsiTheme="minorBidi"/>
+          <w:sz w:val="24"/>
+          <w:szCs w:val="24"/>
+          <w:rtl/>
+        </w:rPr>
+      </w:pPr>
+      <w:r>
+        <w:rPr>
+          <w:rFonts w:asciiTheme="minorBidi" w:hAnsiTheme="minorBidi" w:hint="cs"/>
+          <w:sz w:val="24"/>
+          <w:szCs w:val="24"/>
+          <w:rtl/>
+        </w:rPr>
+        <w:t>ישנן מספר בדיקות שצריכות להתבצע כדי לראות שהפרויקט עובד ומטרות הפרויקט הושגו:</w:t>
+      </w:r>
+    </w:p>
+    <w:p>
+      <w:pPr>
+        <w:pStyle w:val="a9"/>
+        <w:numPr>
+          <w:ilvl w:val="0"/>
+          <w:numId w:val="2"/>
+        </w:numPr>
+        <w:spacing w:line="360" w:lineRule="auto"/>
+        <w:jc w:val="both"/>
+        <w:rPr>
+          <w:rFonts w:asciiTheme="minorBidi" w:hAnsiTheme="minorBidi"/>
+          <w:sz w:val="24"/>
+          <w:szCs w:val="24"/>
+        </w:rPr>
+      </w:pPr>
+      <w:r>
+        <w:rPr>
+          <w:rFonts w:asciiTheme="minorBidi" w:hAnsiTheme="minorBidi" w:hint="cs"/>
+          <w:sz w:val="24"/>
+          <w:szCs w:val="24"/>
+          <w:rtl/>
+        </w:rPr>
+        <w:t>יצירת פרויקט חדש</w:t>
+      </w:r>
+    </w:p>
+    <w:p>
+      <w:pPr>
+        <w:pStyle w:val="a9"/>
+        <w:numPr>
+          <w:ilvl w:val="0"/>
+          <w:numId w:val="2"/>
+        </w:numPr>
+        <w:spacing w:line="360" w:lineRule="auto"/>
+        <w:jc w:val="both"/>
+        <w:rPr>
+          <w:rFonts w:asciiTheme="minorBidi" w:hAnsiTheme="minorBidi"/>
+          <w:sz w:val="24"/>
+          <w:szCs w:val="24"/>
+        </w:rPr>
+      </w:pPr>
+      <w:r>
+        <w:rPr>
+          <w:rFonts w:asciiTheme="minorBidi" w:hAnsiTheme="minorBidi" w:hint="cs"/>
+          <w:sz w:val="24"/>
+          <w:szCs w:val="24"/>
+          <w:rtl/>
+        </w:rPr>
+        <w:t>כניסה לפרויקט ממחשב אחר</w:t>
+      </w:r>
+    </w:p>
+    <w:p>
+      <w:pPr>
+        <w:pStyle w:val="a9"/>
+        <w:numPr>
+          <w:ilvl w:val="0"/>
+          <w:numId w:val="2"/>
+        </w:numPr>
+        <w:spacing w:line="360" w:lineRule="auto"/>
+        <w:jc w:val="both"/>
+        <w:rPr>
+          <w:rFonts w:asciiTheme="minorBidi" w:hAnsiTheme="minorBidi"/>
+          <w:sz w:val="24"/>
+          <w:szCs w:val="24"/>
+        </w:rPr>
+      </w:pPr>
+      <w:r>
+        <w:rPr>
+          <w:rFonts w:asciiTheme="minorBidi" w:hAnsiTheme="minorBidi" w:hint="cs"/>
+          <w:sz w:val="24"/>
+          <w:szCs w:val="24"/>
+          <w:rtl/>
+        </w:rPr>
+        <w:t>כניסה רק עם הסיסמה הנכונה</w:t>
+      </w:r>
+    </w:p>
+    <w:p>
+      <w:pPr>
+        <w:pStyle w:val="a9"/>
+        <w:numPr>
+          <w:ilvl w:val="0"/>
+          <w:numId w:val="2"/>
+        </w:numPr>
+        <w:spacing w:line="360" w:lineRule="auto"/>
+        <w:jc w:val="both"/>
+        <w:rPr>
+          <w:rFonts w:asciiTheme="minorBidi" w:hAnsiTheme="minorBidi"/>
+          <w:sz w:val="24"/>
+          <w:szCs w:val="24"/>
+        </w:rPr>
+      </w:pPr>
+      <w:r>
+        <w:rPr>
+          <w:rFonts w:asciiTheme="minorBidi" w:hAnsiTheme="minorBidi" w:hint="cs"/>
+          <w:sz w:val="24"/>
+          <w:szCs w:val="24"/>
+          <w:rtl/>
+        </w:rPr>
+        <w:t>ציור משני מחשבים שונים במקביל (על מנת לראות את הסנכרון ביניהם)</w:t>
+      </w:r>
+    </w:p>
+    <w:p>
+      <w:pPr>
+        <w:spacing w:line="360" w:lineRule="auto"/>
+        <w:jc w:val="both"/>
+        <w:rPr>
+          <w:rFonts w:asciiTheme="minorBidi" w:hAnsiTheme="minorBidi"/>
+          <w:sz w:val="24"/>
+          <w:szCs w:val="24"/>
+          <w:rtl/>
+        </w:rPr>
+      </w:pPr>
+    </w:p>
+    <w:p>
+      <w:pPr>
+        <w:spacing w:line="360" w:lineRule="auto"/>
+        <w:jc w:val="both"/>
+        <w:rPr>
+          <w:rFonts w:asciiTheme="minorBidi" w:hAnsiTheme="minorBidi"/>
+          <w:sz w:val="24"/>
+          <w:szCs w:val="24"/>
+          <w:rtl/>
+        </w:rPr>
+      </w:pPr>
+      <w:r>
+        <w:rPr>
+          <w:rFonts w:asciiTheme="minorBidi" w:hAnsiTheme="minorBidi" w:hint="cs"/>
+          <w:sz w:val="24"/>
+          <w:szCs w:val="24"/>
+          <w:rtl/>
+        </w:rPr>
         <w:lastRenderedPageBreak/>
-        <w:t>מבוא</w:t>
-      </w:r>
-    </w:p>
-    <w:p>
-      <w:pPr>
-        <w:spacing w:line="360" w:lineRule="auto"/>
-        <w:jc w:val="both"/>
-        <w:rPr>
-          <w:rFonts w:ascii="David" w:hAnsi="David" w:cs="David"/>
-          <w:sz w:val="24"/>
-          <w:szCs w:val="24"/>
-          <w:rtl/>
-        </w:rPr>
-      </w:pPr>
-      <w:r>
-        <w:rPr>
-          <w:rFonts w:ascii="David" w:hAnsi="David" w:cs="David"/>
-          <w:sz w:val="24"/>
-          <w:szCs w:val="24"/>
-          <w:rtl/>
-        </w:rPr>
-        <w:t>בסוף שנת 2022, אפל הוציאה אפליקציה למכשירים ניידים בשם "</w:t>
-      </w:r>
-      <w:r>
-        <w:rPr>
-          <w:rFonts w:ascii="David" w:hAnsi="David" w:cs="David"/>
-          <w:sz w:val="24"/>
-          <w:szCs w:val="24"/>
-        </w:rPr>
-        <w:t>Freeform</w:t>
-      </w:r>
-      <w:r>
-        <w:rPr>
-          <w:rFonts w:ascii="David" w:hAnsi="David" w:cs="David"/>
-          <w:sz w:val="24"/>
-          <w:szCs w:val="24"/>
-          <w:rtl/>
-        </w:rPr>
-        <w:t xml:space="preserve">" שמטרתה היא לאפשר עבודה </w:t>
-      </w:r>
-      <w:proofErr w:type="spellStart"/>
-      <w:r>
-        <w:rPr>
-          <w:rFonts w:ascii="David" w:hAnsi="David" w:cs="David"/>
-          <w:sz w:val="24"/>
-          <w:szCs w:val="24"/>
-          <w:rtl/>
-        </w:rPr>
-        <w:t>קולבורטית</w:t>
-      </w:r>
-      <w:proofErr w:type="spellEnd"/>
-      <w:r>
-        <w:rPr>
-          <w:rFonts w:ascii="David" w:hAnsi="David" w:cs="David"/>
-          <w:sz w:val="24"/>
-          <w:szCs w:val="24"/>
-          <w:rtl/>
-        </w:rPr>
-        <w:t xml:space="preserve"> של כמה אנשים במקביל על אותו קנבס. המשתמשים יכולים להוסיף צורות, לצייר באופן חופשי, להוסיף טקסט </w:t>
-      </w:r>
-      <w:proofErr w:type="spellStart"/>
-      <w:r>
-        <w:rPr>
-          <w:rFonts w:ascii="David" w:hAnsi="David" w:cs="David"/>
-          <w:sz w:val="24"/>
-          <w:szCs w:val="24"/>
-          <w:rtl/>
-        </w:rPr>
-        <w:t>וכו</w:t>
-      </w:r>
-      <w:proofErr w:type="spellEnd"/>
-      <w:r>
-        <w:rPr>
-          <w:rFonts w:ascii="David" w:hAnsi="David" w:cs="David"/>
-          <w:sz w:val="24"/>
-          <w:szCs w:val="24"/>
-          <w:rtl/>
-        </w:rPr>
-        <w:t>'. מיד כשהאפליקציה יצאה, בדקתי אותה יחד עם אחי. יצרנו פרויקט, והתחלנו לצייר בו ביחד, ומיד היו בעיות של סנכרון בין המכשירים. בשלב מסוים במכשירים שלנו היה מידע אחר לגמרי, בלי שום קשר אחד לשני. הניסוי הזה מיד גרם לי לשאול את עצמי מ</w:t>
-      </w:r>
-      <w:r>
-        <w:rPr>
-          <w:rFonts w:ascii="David" w:hAnsi="David" w:cs="David" w:hint="cs"/>
-          <w:sz w:val="24"/>
-          <w:szCs w:val="24"/>
-          <w:rtl/>
-        </w:rPr>
-        <w:t>ה</w:t>
-      </w:r>
-      <w:r>
-        <w:rPr>
-          <w:rFonts w:ascii="David" w:hAnsi="David" w:cs="David"/>
-          <w:sz w:val="24"/>
-          <w:szCs w:val="24"/>
-          <w:rtl/>
-        </w:rPr>
-        <w:t xml:space="preserve"> יכול להיות כל כך קשה ביצירת קנבס שיתופי שאפילו לחברות גדולות כמו אפל יש תקלות כאלה גדולות. החלטתי לקחת את הרעיון ולהפוך אותו לפרויקט שלי בסייבר, וכך לראות את האתגרים השונים ולקבל מענה לשאלה שלי.</w:t>
-      </w:r>
-    </w:p>
-    <w:p>
-      <w:pPr>
-        <w:spacing w:line="360" w:lineRule="auto"/>
-        <w:jc w:val="both"/>
-        <w:rPr>
-          <w:rFonts w:ascii="David" w:hAnsi="David" w:cs="David"/>
-          <w:sz w:val="24"/>
-          <w:szCs w:val="24"/>
-          <w:rtl/>
-        </w:rPr>
-      </w:pPr>
-      <w:r>
-        <w:rPr>
-          <w:rFonts w:ascii="David" w:hAnsi="David" w:cs="David" w:hint="cs"/>
-          <w:sz w:val="24"/>
-          <w:szCs w:val="24"/>
-          <w:rtl/>
-        </w:rPr>
-        <w:t xml:space="preserve">התחלתי לעבוד על התוכנה. המטרה שלה דומה למטרת האפליקציה </w:t>
-      </w:r>
-      <w:r>
-        <w:rPr>
-          <w:rFonts w:ascii="David" w:hAnsi="David" w:cs="David" w:hint="cs"/>
-          <w:sz w:val="24"/>
-          <w:szCs w:val="24"/>
-        </w:rPr>
-        <w:t>F</w:t>
-      </w:r>
-      <w:r>
-        <w:rPr>
-          <w:rFonts w:ascii="David" w:hAnsi="David" w:cs="David"/>
-          <w:sz w:val="24"/>
-          <w:szCs w:val="24"/>
-        </w:rPr>
-        <w:t>reeform</w:t>
-      </w:r>
-      <w:r>
-        <w:rPr>
-          <w:rFonts w:ascii="David" w:hAnsi="David" w:cs="David" w:hint="cs"/>
-          <w:sz w:val="24"/>
-          <w:szCs w:val="24"/>
-          <w:rtl/>
-        </w:rPr>
-        <w:t>, אך היה לי חשוב שהתוכנה תעבוד ותמיד תהיה מסונכרנת בין המשתמשים השונים. לא ידעתי ממש לאילו אתגרים לצפות,</w:t>
-      </w:r>
-      <w:r>
-        <w:rPr>
-          <w:rFonts w:ascii="David" w:hAnsi="David" w:cs="David" w:hint="cs"/>
-          <w:sz w:val="24"/>
-          <w:szCs w:val="24"/>
-          <w:rtl/>
-        </w:rPr>
-        <w:t xml:space="preserve"> אך ידעתי שבעיית הסנכרון תהיה ככל הנראה הבעיה הכי קשה.</w:t>
-      </w:r>
-    </w:p>
-    <w:p>
-      <w:pPr>
-        <w:spacing w:line="360" w:lineRule="auto"/>
-        <w:jc w:val="both"/>
-        <w:rPr>
-          <w:rFonts w:ascii="David" w:hAnsi="David" w:cs="David"/>
-          <w:sz w:val="24"/>
-          <w:szCs w:val="24"/>
-          <w:rtl/>
-        </w:rPr>
-      </w:pPr>
-      <w:r>
-        <w:rPr>
-          <w:rFonts w:ascii="David" w:hAnsi="David" w:cs="David" w:hint="cs"/>
-          <w:sz w:val="24"/>
-          <w:szCs w:val="24"/>
-          <w:rtl/>
-        </w:rPr>
-        <w:t>התוכנה מיועדת לעסקים שצריכים דרך לעבוד בצורה שיתופית גם מרחוק. היא מאפשרת לאנשים להתחבר ממחשבים שונים, ומיד להכניס את הרעיונות שלהם ולהציג אותם לאחרים עם סנכרון בזמן אמת.</w:t>
-      </w:r>
-    </w:p>
-    <w:p>
-      <w:pPr>
-        <w:spacing w:line="360" w:lineRule="auto"/>
-        <w:jc w:val="both"/>
-        <w:rPr>
-          <w:rFonts w:ascii="David" w:hAnsi="David" w:cs="David"/>
-          <w:sz w:val="24"/>
-          <w:szCs w:val="24"/>
-        </w:rPr>
-      </w:pPr>
-      <w:r>
-        <w:rPr>
-          <w:rFonts w:ascii="David" w:hAnsi="David" w:cs="David" w:hint="cs"/>
-          <w:sz w:val="24"/>
-          <w:szCs w:val="24"/>
-          <w:rtl/>
-        </w:rPr>
-        <w:t>הבעיה שניסיתי לפתור היא שאין תוכנה שמאפשרת לעבוד בצורה שיתופית במקביל לאנשים אחרים על אותו הפרויקט בצורה אמינה.</w:t>
-      </w:r>
-      <w:r>
-        <w:rPr>
-          <w:rFonts w:ascii="David" w:hAnsi="David" w:cs="David" w:hint="cs"/>
-          <w:sz w:val="24"/>
-          <w:szCs w:val="24"/>
-          <w:rtl/>
-        </w:rPr>
-        <w:t xml:space="preserve"> המטרה העיקרית היא אמינות המערכת, ובנוסף כמות פיצ'רים מספקת.</w:t>
-      </w:r>
-    </w:p>
-    <w:p>
-      <w:pPr>
-        <w:spacing w:line="360" w:lineRule="auto"/>
-        <w:jc w:val="both"/>
-        <w:rPr>
-          <w:rFonts w:ascii="David" w:hAnsi="David" w:cs="David"/>
-          <w:sz w:val="24"/>
-          <w:szCs w:val="24"/>
-          <w:rtl/>
-        </w:rPr>
-      </w:pPr>
-      <w:r>
-        <w:rPr>
-          <w:rFonts w:ascii="David" w:hAnsi="David" w:cs="David" w:hint="cs"/>
-          <w:sz w:val="24"/>
-          <w:szCs w:val="24"/>
-          <w:rtl/>
-        </w:rPr>
-        <w:t xml:space="preserve">מסקירה של האפשרויות הפופולריות, נוכחתי לראות שאין אלטרנטיבות שהן גם אמינות וגם חינמיות. לדוגמה, האפליקציה </w:t>
-      </w:r>
-      <w:r>
-        <w:rPr>
-          <w:rFonts w:ascii="David" w:hAnsi="David" w:cs="David" w:hint="cs"/>
-          <w:sz w:val="24"/>
-          <w:szCs w:val="24"/>
-        </w:rPr>
-        <w:t>F</w:t>
-      </w:r>
-      <w:r>
-        <w:rPr>
-          <w:rFonts w:ascii="David" w:hAnsi="David" w:cs="David"/>
-          <w:sz w:val="24"/>
-          <w:szCs w:val="24"/>
-        </w:rPr>
-        <w:t>reeform</w:t>
-      </w:r>
-      <w:r>
-        <w:rPr>
-          <w:rFonts w:ascii="David" w:hAnsi="David" w:cs="David" w:hint="cs"/>
-          <w:sz w:val="24"/>
-          <w:szCs w:val="24"/>
-          <w:rtl/>
-        </w:rPr>
-        <w:t xml:space="preserve"> שהוזכרה לעיל היא כאמור אינה אמינה. בנוסף, היא בלעדית למכשירים של אפל, ולכן היא לא מהווה </w:t>
-      </w:r>
-      <w:proofErr w:type="spellStart"/>
-      <w:r>
-        <w:rPr>
-          <w:rFonts w:ascii="David" w:hAnsi="David" w:cs="David" w:hint="cs"/>
-          <w:sz w:val="24"/>
-          <w:szCs w:val="24"/>
-          <w:rtl/>
-        </w:rPr>
-        <w:t>פיתרון</w:t>
-      </w:r>
-      <w:proofErr w:type="spellEnd"/>
-      <w:r>
-        <w:rPr>
-          <w:rFonts w:ascii="David" w:hAnsi="David" w:cs="David" w:hint="cs"/>
-          <w:sz w:val="24"/>
-          <w:szCs w:val="24"/>
-          <w:rtl/>
-        </w:rPr>
-        <w:t xml:space="preserve"> לרוב העסקים.</w:t>
-      </w:r>
-    </w:p>
-    <w:p>
-      <w:pPr>
-        <w:spacing w:line="360" w:lineRule="auto"/>
-        <w:jc w:val="both"/>
-        <w:rPr>
-          <w:rFonts w:ascii="David" w:hAnsi="David" w:cs="David"/>
-          <w:sz w:val="24"/>
-          <w:szCs w:val="24"/>
-          <w:rtl/>
-        </w:rPr>
-      </w:pPr>
-      <w:r>
-        <w:rPr>
-          <w:rFonts w:ascii="David" w:hAnsi="David" w:cs="David" w:hint="cs"/>
-          <w:sz w:val="24"/>
-          <w:szCs w:val="24"/>
-          <w:rtl/>
-        </w:rPr>
-        <w:t xml:space="preserve">התוכנית מבוססת על </w:t>
-      </w:r>
-      <w:r>
-        <w:rPr>
-          <w:rFonts w:ascii="David" w:hAnsi="David" w:cs="David"/>
-          <w:sz w:val="24"/>
-          <w:szCs w:val="24"/>
-        </w:rPr>
-        <w:t xml:space="preserve">python, </w:t>
-      </w:r>
-      <w:proofErr w:type="spellStart"/>
-      <w:r>
-        <w:rPr>
-          <w:rFonts w:ascii="David" w:hAnsi="David" w:cs="David"/>
-          <w:sz w:val="24"/>
-          <w:szCs w:val="24"/>
-        </w:rPr>
-        <w:t>tkinter</w:t>
-      </w:r>
-      <w:proofErr w:type="spellEnd"/>
-      <w:r>
-        <w:rPr>
-          <w:rFonts w:ascii="David" w:hAnsi="David" w:cs="David"/>
-          <w:sz w:val="24"/>
-          <w:szCs w:val="24"/>
-        </w:rPr>
-        <w:t xml:space="preserve">, </w:t>
-      </w:r>
-      <w:proofErr w:type="spellStart"/>
-      <w:r>
-        <w:rPr>
-          <w:rFonts w:ascii="David" w:hAnsi="David" w:cs="David"/>
-          <w:sz w:val="24"/>
-          <w:szCs w:val="24"/>
-        </w:rPr>
-        <w:t>sql</w:t>
-      </w:r>
-      <w:proofErr w:type="spellEnd"/>
-      <w:r>
-        <w:rPr>
-          <w:rFonts w:ascii="David" w:hAnsi="David" w:cs="David" w:hint="cs"/>
-          <w:sz w:val="24"/>
-          <w:szCs w:val="24"/>
-          <w:rtl/>
-        </w:rPr>
-        <w:t>. התקשורת מתבצעת בפרוטוק</w:t>
-      </w:r>
-      <w:r>
-        <w:rPr>
-          <w:rFonts w:ascii="David" w:hAnsi="David" w:cs="David" w:hint="cs"/>
-          <w:sz w:val="24"/>
-          <w:szCs w:val="24"/>
-          <w:rtl/>
-        </w:rPr>
-        <w:t xml:space="preserve">ול </w:t>
-      </w:r>
-      <w:r>
-        <w:rPr>
-          <w:rFonts w:ascii="David" w:hAnsi="David" w:cs="David"/>
-          <w:sz w:val="24"/>
-          <w:szCs w:val="24"/>
-        </w:rPr>
-        <w:t>TCP</w:t>
-      </w:r>
-      <w:r>
-        <w:rPr>
-          <w:rFonts w:ascii="David" w:hAnsi="David" w:cs="David" w:hint="cs"/>
-          <w:sz w:val="24"/>
-          <w:szCs w:val="24"/>
-          <w:rtl/>
-        </w:rPr>
-        <w:t xml:space="preserve"> בין שקע (</w:t>
-      </w:r>
-      <w:r>
-        <w:rPr>
-          <w:rFonts w:ascii="David" w:hAnsi="David" w:cs="David"/>
-          <w:sz w:val="24"/>
-          <w:szCs w:val="24"/>
-        </w:rPr>
-        <w:t>socket</w:t>
-      </w:r>
-      <w:r>
-        <w:rPr>
-          <w:rFonts w:ascii="David" w:hAnsi="David" w:cs="David" w:hint="cs"/>
-          <w:sz w:val="24"/>
-          <w:szCs w:val="24"/>
-          <w:rtl/>
-        </w:rPr>
-        <w:t>)השרת לשקעי הלקוחות בין מחשבים שמחוברים לאותה רשת פרטית.</w:t>
-      </w:r>
-    </w:p>
-    <w:p>
-      <w:pPr>
-        <w:spacing w:line="360" w:lineRule="auto"/>
-        <w:jc w:val="both"/>
-        <w:rPr>
-          <w:rFonts w:ascii="David" w:hAnsi="David" w:cs="David" w:hint="cs"/>
-          <w:sz w:val="24"/>
-          <w:szCs w:val="24"/>
-          <w:rtl/>
-        </w:rPr>
-      </w:pPr>
-      <w:r>
-        <w:rPr>
-          <w:rFonts w:ascii="David" w:hAnsi="David" w:cs="David" w:hint="cs"/>
-          <w:sz w:val="24"/>
-          <w:szCs w:val="24"/>
-          <w:rtl/>
-        </w:rPr>
-        <w:t>הפרויקט שלי אינו כולל משתמשים, אלא כל אחד יכול לערוך כל פרויקט שהוא יודע את הסיסמה שלו, ולכן אם קבוצה תרצה לעבוד על פרויקט מסוים הם יצטרכו לשתף את שם הפרויקט ואת סיסמתו ביניהם כדי שיוכלו לעבוד ביחד.</w:t>
+        <w:t xml:space="preserve">לא עבדתי לפי לו"ז מסודר, אלא בתחילת שנה </w:t>
+      </w:r>
+      <w:r>
+        <w:rPr>
+          <w:rFonts w:asciiTheme="minorBidi" w:hAnsiTheme="minorBidi" w:hint="cs"/>
+          <w:sz w:val="24"/>
+          <w:szCs w:val="24"/>
+          <w:rtl/>
+        </w:rPr>
+        <w:t>עבדתי באופן יומי על הפרויקט, עד שהגעתי לשלבי סיום.</w:t>
+      </w:r>
+    </w:p>
+    <w:p>
+      <w:pPr>
+        <w:ind w:firstLine="720"/>
+        <w:jc w:val="center"/>
+        <w:rPr>
+          <w:rFonts w:asciiTheme="minorBidi" w:hAnsiTheme="minorBidi"/>
+          <w:b/>
+          <w:bCs/>
+          <w:sz w:val="52"/>
+          <w:szCs w:val="52"/>
+          <w:rtl/>
+        </w:rPr>
+      </w:pPr>
+      <w:r>
+        <w:rPr>
+          <w:rFonts w:asciiTheme="minorBidi" w:hAnsiTheme="minorBidi" w:hint="cs"/>
+          <w:b/>
+          <w:bCs/>
+          <w:sz w:val="52"/>
+          <w:szCs w:val="52"/>
+          <w:rtl/>
+        </w:rPr>
+        <w:t>תיאור תחום הידע</w:t>
       </w:r>
     </w:p>
     <w:sectPr>
+      <w:footerReference w:type="default" r:id="rId9"/>
       <w:pgSz w:w="11906" w:h="16838"/>
       <w:pgMar w:top="1440" w:right="1800" w:bottom="1440" w:left="1800" w:header="708" w:footer="708" w:gutter="0"/>
       <w:cols w:space="708"/>
@@ -792,6 +1392,434 @@
     </w:sectPr>
   </w:body>
 </w:document>
+</file>
+
+<file path=word/endnotes.xml><?xml version="1.0" encoding="utf-8"?>
+<w:endnotes xmlns:wpc="http://schemas.microsoft.com/office/word/2010/wordprocessingCanvas" xmlns:cx="http://schemas.microsoft.com/office/drawing/2014/chartex" xmlns:cx1="http://schemas.microsoft.com/office/drawing/2015/9/8/chartex" xmlns:cx2="http://schemas.microsoft.com/office/drawing/2015/10/21/chartex" xmlns:cx3="http://schemas.microsoft.com/office/drawing/2016/5/9/chartex" xmlns:cx4="http://schemas.microsoft.com/office/drawing/2016/5/10/chartex" xmlns:cx5="http://schemas.microsoft.com/office/drawing/2016/5/11/chartex" xmlns:cx6="http://schemas.microsoft.com/office/drawing/2016/5/12/chartex" xmlns:cx7="http://schemas.microsoft.com/office/drawing/2016/5/13/chartex" xmlns:cx8="http://schemas.microsoft.com/office/drawing/2016/5/14/chartex" xmlns:mc="http://schemas.openxmlformats.org/markup-compatibility/2006" xmlns:aink="http://schemas.microsoft.com/office/drawing/2016/ink" xmlns:am3d="http://schemas.microsoft.com/office/drawing/2017/model3d" xmlns:o="urn:schemas-microsoft-com:office:office" xmlns:r="http://schemas.openxmlformats.org/officeDocument/2006/relationships" xmlns:m="http://schemas.openxmlformats.org/officeDocument/2006/math" xmlns:v="urn:schemas-microsoft-com:vml" xmlns:wp14="http://schemas.microsoft.com/office/word/2010/wordprocessingDrawing" xmlns:wp="http://schemas.openxmlformats.org/drawingml/2006/wordprocessingDrawing" xmlns:w10="urn:schemas-microsoft-com:office:word" xmlns:w="http://schemas.openxmlformats.org/wordprocessingml/2006/main" xmlns:w14="http://schemas.microsoft.com/office/word/2010/wordml" xmlns:w15="http://schemas.microsoft.com/office/word/2012/wordml" xmlns:w16cex="http://schemas.microsoft.com/office/word/2018/wordml/cex" xmlns:w16cid="http://schemas.microsoft.com/office/word/2016/wordml/cid" xmlns:w16="http://schemas.microsoft.com/office/word/2018/wordml" xmlns:w16sdtdh="http://schemas.microsoft.com/office/word/2020/wordml/sdtdatahash" xmlns:w16se="http://schemas.microsoft.com/office/word/2015/wordml/symex" xmlns:wpg="http://schemas.microsoft.com/office/word/2010/wordprocessingGroup" xmlns:wpi="http://schemas.microsoft.com/office/word/2010/wordprocessingInk" xmlns:wne="http://schemas.microsoft.com/office/word/2006/wordml" xmlns:wps="http://schemas.microsoft.com/office/word/2010/wordprocessingShape" mc:Ignorable="w14 w15 w16se w16cid w16 w16cex w16sdtdh wp14">
+  <w:endnote w:type="separator" w:id="-1">
+    <w:p>
+      <w:pPr>
+        <w:spacing w:after="0" w:line="240" w:lineRule="auto"/>
+      </w:pPr>
+      <w:r>
+        <w:separator/>
+      </w:r>
+    </w:p>
+  </w:endnote>
+  <w:endnote w:type="continuationSeparator" w:id="0">
+    <w:p>
+      <w:pPr>
+        <w:spacing w:after="0" w:line="240" w:lineRule="auto"/>
+      </w:pPr>
+      <w:r>
+        <w:continuationSeparator/>
+      </w:r>
+    </w:p>
+  </w:endnote>
+</w:endnotes>
+</file>
+
+<file path=word/footer1.xml><?xml version="1.0" encoding="utf-8"?>
+<w:ftr xmlns:wpc="http://schemas.microsoft.com/office/word/2010/wordprocessingCanvas" xmlns:cx="http://schemas.microsoft.com/office/drawing/2014/chartex" xmlns:cx1="http://schemas.microsoft.com/office/drawing/2015/9/8/chartex" xmlns:cx2="http://schemas.microsoft.com/office/drawing/2015/10/21/chartex" xmlns:cx3="http://schemas.microsoft.com/office/drawing/2016/5/9/chartex" xmlns:cx4="http://schemas.microsoft.com/office/drawing/2016/5/10/chartex" xmlns:cx5="http://schemas.microsoft.com/office/drawing/2016/5/11/chartex" xmlns:cx6="http://schemas.microsoft.com/office/drawing/2016/5/12/chartex" xmlns:cx7="http://schemas.microsoft.com/office/drawing/2016/5/13/chartex" xmlns:cx8="http://schemas.microsoft.com/office/drawing/2016/5/14/chartex" xmlns:mc="http://schemas.openxmlformats.org/markup-compatibility/2006" xmlns:aink="http://schemas.microsoft.com/office/drawing/2016/ink" xmlns:am3d="http://schemas.microsoft.com/office/drawing/2017/model3d" xmlns:o="urn:schemas-microsoft-com:office:office" xmlns:r="http://schemas.openxmlformats.org/officeDocument/2006/relationships" xmlns:m="http://schemas.openxmlformats.org/officeDocument/2006/math" xmlns:v="urn:schemas-microsoft-com:vml" xmlns:wp14="http://schemas.microsoft.com/office/word/2010/wordprocessingDrawing" xmlns:wp="http://schemas.openxmlformats.org/drawingml/2006/wordprocessingDrawing" xmlns:w10="urn:schemas-microsoft-com:office:word" xmlns:w="http://schemas.openxmlformats.org/wordprocessingml/2006/main" xmlns:w14="http://schemas.microsoft.com/office/word/2010/wordml" xmlns:w15="http://schemas.microsoft.com/office/word/2012/wordml" xmlns:w16cex="http://schemas.microsoft.com/office/word/2018/wordml/cex" xmlns:w16cid="http://schemas.microsoft.com/office/word/2016/wordml/cid" xmlns:w16="http://schemas.microsoft.com/office/word/2018/wordml" xmlns:w16sdtdh="http://schemas.microsoft.com/office/word/2020/wordml/sdtdatahash" xmlns:w16se="http://schemas.microsoft.com/office/word/2015/wordml/symex" xmlns:wpg="http://schemas.microsoft.com/office/word/2010/wordprocessingGroup" xmlns:wpi="http://schemas.microsoft.com/office/word/2010/wordprocessingInk" xmlns:wne="http://schemas.microsoft.com/office/word/2006/wordml" xmlns:wps="http://schemas.microsoft.com/office/word/2010/wordprocessingShape" mc:Ignorable="w14 w15 w16se w16cid w16 w16cex w16sdtdh wp14">
+  <w:sdt>
+    <w:sdtPr>
+      <w:rPr>
+        <w:rtl/>
+      </w:rPr>
+      <w:id w:val="434559891"/>
+      <w:docPartObj>
+        <w:docPartGallery w:val="Page Numbers (Bottom of Page)"/>
+        <w:docPartUnique/>
+      </w:docPartObj>
+    </w:sdtPr>
+    <w:sdtContent>
+      <w:p>
+        <w:pPr>
+          <w:pStyle w:val="af1"/>
+          <w:jc w:val="center"/>
+        </w:pPr>
+        <w:r>
+          <w:fldChar w:fldCharType="begin"/>
+        </w:r>
+        <w:r>
+          <w:instrText>PAGE   \* MERGEFORMAT</w:instrText>
+        </w:r>
+        <w:r>
+          <w:fldChar w:fldCharType="separate"/>
+        </w:r>
+        <w:r>
+          <w:rPr>
+            <w:rtl/>
+            <w:lang w:val="he-IL"/>
+          </w:rPr>
+          <w:t>2</w:t>
+        </w:r>
+        <w:r>
+          <w:fldChar w:fldCharType="end"/>
+        </w:r>
+      </w:p>
+    </w:sdtContent>
+  </w:sdt>
+  <w:p>
+    <w:pPr>
+      <w:pStyle w:val="af1"/>
+    </w:pPr>
+  </w:p>
+</w:ftr>
+</file>
+
+<file path=word/footnotes.xml><?xml version="1.0" encoding="utf-8"?>
+<w:footnotes xmlns:wpc="http://schemas.microsoft.com/office/word/2010/wordprocessingCanvas" xmlns:cx="http://schemas.microsoft.com/office/drawing/2014/chartex" xmlns:cx1="http://schemas.microsoft.com/office/drawing/2015/9/8/chartex" xmlns:cx2="http://schemas.microsoft.com/office/drawing/2015/10/21/chartex" xmlns:cx3="http://schemas.microsoft.com/office/drawing/2016/5/9/chartex" xmlns:cx4="http://schemas.microsoft.com/office/drawing/2016/5/10/chartex" xmlns:cx5="http://schemas.microsoft.com/office/drawing/2016/5/11/chartex" xmlns:cx6="http://schemas.microsoft.com/office/drawing/2016/5/12/chartex" xmlns:cx7="http://schemas.microsoft.com/office/drawing/2016/5/13/chartex" xmlns:cx8="http://schemas.microsoft.com/office/drawing/2016/5/14/chartex" xmlns:mc="http://schemas.openxmlformats.org/markup-compatibility/2006" xmlns:aink="http://schemas.microsoft.com/office/drawing/2016/ink" xmlns:am3d="http://schemas.microsoft.com/office/drawing/2017/model3d" xmlns:o="urn:schemas-microsoft-com:office:office" xmlns:r="http://schemas.openxmlformats.org/officeDocument/2006/relationships" xmlns:m="http://schemas.openxmlformats.org/officeDocument/2006/math" xmlns:v="urn:schemas-microsoft-com:vml" xmlns:wp14="http://schemas.microsoft.com/office/word/2010/wordprocessingDrawing" xmlns:wp="http://schemas.openxmlformats.org/drawingml/2006/wordprocessingDrawing" xmlns:w10="urn:schemas-microsoft-com:office:word" xmlns:w="http://schemas.openxmlformats.org/wordprocessingml/2006/main" xmlns:w14="http://schemas.microsoft.com/office/word/2010/wordml" xmlns:w15="http://schemas.microsoft.com/office/word/2012/wordml" xmlns:w16cex="http://schemas.microsoft.com/office/word/2018/wordml/cex" xmlns:w16cid="http://schemas.microsoft.com/office/word/2016/wordml/cid" xmlns:w16="http://schemas.microsoft.com/office/word/2018/wordml" xmlns:w16sdtdh="http://schemas.microsoft.com/office/word/2020/wordml/sdtdatahash" xmlns:w16se="http://schemas.microsoft.com/office/word/2015/wordml/symex" xmlns:wpg="http://schemas.microsoft.com/office/word/2010/wordprocessingGroup" xmlns:wpi="http://schemas.microsoft.com/office/word/2010/wordprocessingInk" xmlns:wne="http://schemas.microsoft.com/office/word/2006/wordml" xmlns:wps="http://schemas.microsoft.com/office/word/2010/wordprocessingShape" mc:Ignorable="w14 w15 w16se w16cid w16 w16cex w16sdtdh wp14">
+  <w:footnote w:type="separator" w:id="-1">
+    <w:p>
+      <w:pPr>
+        <w:spacing w:after="0" w:line="240" w:lineRule="auto"/>
+      </w:pPr>
+      <w:r>
+        <w:separator/>
+      </w:r>
+    </w:p>
+  </w:footnote>
+  <w:footnote w:type="continuationSeparator" w:id="0">
+    <w:p>
+      <w:pPr>
+        <w:spacing w:after="0" w:line="240" w:lineRule="auto"/>
+      </w:pPr>
+      <w:r>
+        <w:continuationSeparator/>
+      </w:r>
+    </w:p>
+  </w:footnote>
+</w:footnotes>
+</file>
+
+<file path=word/numbering.xml><?xml version="1.0" encoding="utf-8"?>
+<w:numbering xmlns:wpc="http://schemas.microsoft.com/office/word/2010/wordprocessingCanvas" xmlns:cx="http://schemas.microsoft.com/office/drawing/2014/chartex" xmlns:cx1="http://schemas.microsoft.com/office/drawing/2015/9/8/chartex" xmlns:cx2="http://schemas.microsoft.com/office/drawing/2015/10/21/chartex" xmlns:cx3="http://schemas.microsoft.com/office/drawing/2016/5/9/chartex" xmlns:cx4="http://schemas.microsoft.com/office/drawing/2016/5/10/chartex" xmlns:cx5="http://schemas.microsoft.com/office/drawing/2016/5/11/chartex" xmlns:cx6="http://schemas.microsoft.com/office/drawing/2016/5/12/chartex" xmlns:cx7="http://schemas.microsoft.com/office/drawing/2016/5/13/chartex" xmlns:cx8="http://schemas.microsoft.com/office/drawing/2016/5/14/chartex" xmlns:mc="http://schemas.openxmlformats.org/markup-compatibility/2006" xmlns:aink="http://schemas.microsoft.com/office/drawing/2016/ink" xmlns:am3d="http://schemas.microsoft.com/office/drawing/2017/model3d" xmlns:o="urn:schemas-microsoft-com:office:office" xmlns:r="http://schemas.openxmlformats.org/officeDocument/2006/relationships" xmlns:m="http://schemas.openxmlformats.org/officeDocument/2006/math" xmlns:v="urn:schemas-microsoft-com:vml" xmlns:wp14="http://schemas.microsoft.com/office/word/2010/wordprocessingDrawing" xmlns:wp="http://schemas.openxmlformats.org/drawingml/2006/wordprocessingDrawing" xmlns:w10="urn:schemas-microsoft-com:office:word" xmlns:w="http://schemas.openxmlformats.org/wordprocessingml/2006/main" xmlns:w14="http://schemas.microsoft.com/office/word/2010/wordml" xmlns:w15="http://schemas.microsoft.com/office/word/2012/wordml" xmlns:w16cex="http://schemas.microsoft.com/office/word/2018/wordml/cex" xmlns:w16cid="http://schemas.microsoft.com/office/word/2016/wordml/cid" xmlns:w16="http://schemas.microsoft.com/office/word/2018/wordml" xmlns:w16sdtdh="http://schemas.microsoft.com/office/word/2020/wordml/sdtdatahash" xmlns:w16se="http://schemas.microsoft.com/office/word/2015/wordml/symex" xmlns:wpg="http://schemas.microsoft.com/office/word/2010/wordprocessingGroup" xmlns:wpi="http://schemas.microsoft.com/office/word/2010/wordprocessingInk" xmlns:wne="http://schemas.microsoft.com/office/word/2006/wordml" xmlns:wps="http://schemas.microsoft.com/office/word/2010/wordprocessingShape" mc:Ignorable="w14 w15 w16se w16cid w16 w16cex w16sdtdh wp14">
+  <w:abstractNum w:abstractNumId="0" w15:restartNumberingAfterBreak="0">
+    <w:nsid w:val="0CEB5568"/>
+    <w:multiLevelType w:val="hybridMultilevel"/>
+    <w:tmpl w:val="DAE41A78"/>
+    <w:lvl w:ilvl="0" w:tplc="0409000F">
+      <w:start w:val="1"/>
+      <w:numFmt w:val="decimal"/>
+      <w:lvlText w:val="%1."/>
+      <w:lvlJc w:val="left"/>
+      <w:pPr>
+        <w:ind w:left="720" w:hanging="360"/>
+      </w:pPr>
+      <w:rPr>
+        <w:rFonts w:hint="default"/>
+      </w:rPr>
+    </w:lvl>
+    <w:lvl w:ilvl="1" w:tplc="04090019" w:tentative="1">
+      <w:start w:val="1"/>
+      <w:numFmt w:val="lowerLetter"/>
+      <w:lvlText w:val="%2."/>
+      <w:lvlJc w:val="left"/>
+      <w:pPr>
+        <w:ind w:left="1440" w:hanging="360"/>
+      </w:pPr>
+    </w:lvl>
+    <w:lvl w:ilvl="2" w:tplc="0409001B" w:tentative="1">
+      <w:start w:val="1"/>
+      <w:numFmt w:val="lowerRoman"/>
+      <w:lvlText w:val="%3."/>
+      <w:lvlJc w:val="right"/>
+      <w:pPr>
+        <w:ind w:left="2160" w:hanging="180"/>
+      </w:pPr>
+    </w:lvl>
+    <w:lvl w:ilvl="3" w:tplc="0409000F" w:tentative="1">
+      <w:start w:val="1"/>
+      <w:numFmt w:val="decimal"/>
+      <w:lvlText w:val="%4."/>
+      <w:lvlJc w:val="left"/>
+      <w:pPr>
+        <w:ind w:left="2880" w:hanging="360"/>
+      </w:pPr>
+    </w:lvl>
+    <w:lvl w:ilvl="4" w:tplc="04090019" w:tentative="1">
+      <w:start w:val="1"/>
+      <w:numFmt w:val="lowerLetter"/>
+      <w:lvlText w:val="%5."/>
+      <w:lvlJc w:val="left"/>
+      <w:pPr>
+        <w:ind w:left="3600" w:hanging="360"/>
+      </w:pPr>
+    </w:lvl>
+    <w:lvl w:ilvl="5" w:tplc="0409001B" w:tentative="1">
+      <w:start w:val="1"/>
+      <w:numFmt w:val="lowerRoman"/>
+      <w:lvlText w:val="%6."/>
+      <w:lvlJc w:val="right"/>
+      <w:pPr>
+        <w:ind w:left="4320" w:hanging="180"/>
+      </w:pPr>
+    </w:lvl>
+    <w:lvl w:ilvl="6" w:tplc="0409000F" w:tentative="1">
+      <w:start w:val="1"/>
+      <w:numFmt w:val="decimal"/>
+      <w:lvlText w:val="%7."/>
+      <w:lvlJc w:val="left"/>
+      <w:pPr>
+        <w:ind w:left="5040" w:hanging="360"/>
+      </w:pPr>
+    </w:lvl>
+    <w:lvl w:ilvl="7" w:tplc="04090019" w:tentative="1">
+      <w:start w:val="1"/>
+      <w:numFmt w:val="lowerLetter"/>
+      <w:lvlText w:val="%8."/>
+      <w:lvlJc w:val="left"/>
+      <w:pPr>
+        <w:ind w:left="5760" w:hanging="360"/>
+      </w:pPr>
+    </w:lvl>
+    <w:lvl w:ilvl="8" w:tplc="0409001B" w:tentative="1">
+      <w:start w:val="1"/>
+      <w:numFmt w:val="lowerRoman"/>
+      <w:lvlText w:val="%9."/>
+      <w:lvlJc w:val="right"/>
+      <w:pPr>
+        <w:ind w:left="6480" w:hanging="180"/>
+      </w:pPr>
+    </w:lvl>
+  </w:abstractNum>
+  <w:abstractNum w:abstractNumId="1" w15:restartNumberingAfterBreak="0">
+    <w:nsid w:val="10857BC4"/>
+    <w:multiLevelType w:val="hybridMultilevel"/>
+    <w:tmpl w:val="A15E2728"/>
+    <w:lvl w:ilvl="0" w:tplc="04090001">
+      <w:start w:val="1"/>
+      <w:numFmt w:val="bullet"/>
+      <w:lvlText w:val=""/>
+      <w:lvlJc w:val="left"/>
+      <w:pPr>
+        <w:ind w:left="720" w:hanging="360"/>
+      </w:pPr>
+      <w:rPr>
+        <w:rFonts w:ascii="Symbol" w:hAnsi="Symbol" w:hint="default"/>
+      </w:rPr>
+    </w:lvl>
+    <w:lvl w:ilvl="1" w:tplc="04090003" w:tentative="1">
+      <w:start w:val="1"/>
+      <w:numFmt w:val="bullet"/>
+      <w:lvlText w:val="o"/>
+      <w:lvlJc w:val="left"/>
+      <w:pPr>
+        <w:ind w:left="1440" w:hanging="360"/>
+      </w:pPr>
+      <w:rPr>
+        <w:rFonts w:ascii="Courier New" w:hAnsi="Courier New" w:cs="Courier New" w:hint="default"/>
+      </w:rPr>
+    </w:lvl>
+    <w:lvl w:ilvl="2" w:tplc="04090005" w:tentative="1">
+      <w:start w:val="1"/>
+      <w:numFmt w:val="bullet"/>
+      <w:lvlText w:val=""/>
+      <w:lvlJc w:val="left"/>
+      <w:pPr>
+        <w:ind w:left="2160" w:hanging="360"/>
+      </w:pPr>
+      <w:rPr>
+        <w:rFonts w:ascii="Wingdings" w:hAnsi="Wingdings" w:hint="default"/>
+      </w:rPr>
+    </w:lvl>
+    <w:lvl w:ilvl="3" w:tplc="04090001" w:tentative="1">
+      <w:start w:val="1"/>
+      <w:numFmt w:val="bullet"/>
+      <w:lvlText w:val=""/>
+      <w:lvlJc w:val="left"/>
+      <w:pPr>
+        <w:ind w:left="2880" w:hanging="360"/>
+      </w:pPr>
+      <w:rPr>
+        <w:rFonts w:ascii="Symbol" w:hAnsi="Symbol" w:hint="default"/>
+      </w:rPr>
+    </w:lvl>
+    <w:lvl w:ilvl="4" w:tplc="04090003" w:tentative="1">
+      <w:start w:val="1"/>
+      <w:numFmt w:val="bullet"/>
+      <w:lvlText w:val="o"/>
+      <w:lvlJc w:val="left"/>
+      <w:pPr>
+        <w:ind w:left="3600" w:hanging="360"/>
+      </w:pPr>
+      <w:rPr>
+        <w:rFonts w:ascii="Courier New" w:hAnsi="Courier New" w:cs="Courier New" w:hint="default"/>
+      </w:rPr>
+    </w:lvl>
+    <w:lvl w:ilvl="5" w:tplc="04090005" w:tentative="1">
+      <w:start w:val="1"/>
+      <w:numFmt w:val="bullet"/>
+      <w:lvlText w:val=""/>
+      <w:lvlJc w:val="left"/>
+      <w:pPr>
+        <w:ind w:left="4320" w:hanging="360"/>
+      </w:pPr>
+      <w:rPr>
+        <w:rFonts w:ascii="Wingdings" w:hAnsi="Wingdings" w:hint="default"/>
+      </w:rPr>
+    </w:lvl>
+    <w:lvl w:ilvl="6" w:tplc="04090001" w:tentative="1">
+      <w:start w:val="1"/>
+      <w:numFmt w:val="bullet"/>
+      <w:lvlText w:val=""/>
+      <w:lvlJc w:val="left"/>
+      <w:pPr>
+        <w:ind w:left="5040" w:hanging="360"/>
+      </w:pPr>
+      <w:rPr>
+        <w:rFonts w:ascii="Symbol" w:hAnsi="Symbol" w:hint="default"/>
+      </w:rPr>
+    </w:lvl>
+    <w:lvl w:ilvl="7" w:tplc="04090003" w:tentative="1">
+      <w:start w:val="1"/>
+      <w:numFmt w:val="bullet"/>
+      <w:lvlText w:val="o"/>
+      <w:lvlJc w:val="left"/>
+      <w:pPr>
+        <w:ind w:left="5760" w:hanging="360"/>
+      </w:pPr>
+      <w:rPr>
+        <w:rFonts w:ascii="Courier New" w:hAnsi="Courier New" w:cs="Courier New" w:hint="default"/>
+      </w:rPr>
+    </w:lvl>
+    <w:lvl w:ilvl="8" w:tplc="04090005" w:tentative="1">
+      <w:start w:val="1"/>
+      <w:numFmt w:val="bullet"/>
+      <w:lvlText w:val=""/>
+      <w:lvlJc w:val="left"/>
+      <w:pPr>
+        <w:ind w:left="6480" w:hanging="360"/>
+      </w:pPr>
+      <w:rPr>
+        <w:rFonts w:ascii="Wingdings" w:hAnsi="Wingdings" w:hint="default"/>
+      </w:rPr>
+    </w:lvl>
+  </w:abstractNum>
+  <w:abstractNum w:abstractNumId="2" w15:restartNumberingAfterBreak="0">
+    <w:nsid w:val="602A63D3"/>
+    <w:multiLevelType w:val="hybridMultilevel"/>
+    <w:tmpl w:val="D2800A84"/>
+    <w:lvl w:ilvl="0" w:tplc="04090001">
+      <w:start w:val="1"/>
+      <w:numFmt w:val="bullet"/>
+      <w:lvlText w:val=""/>
+      <w:lvlJc w:val="left"/>
+      <w:pPr>
+        <w:ind w:left="720" w:hanging="360"/>
+      </w:pPr>
+      <w:rPr>
+        <w:rFonts w:ascii="Symbol" w:hAnsi="Symbol" w:hint="default"/>
+      </w:rPr>
+    </w:lvl>
+    <w:lvl w:ilvl="1" w:tplc="04090003" w:tentative="1">
+      <w:start w:val="1"/>
+      <w:numFmt w:val="bullet"/>
+      <w:lvlText w:val="o"/>
+      <w:lvlJc w:val="left"/>
+      <w:pPr>
+        <w:ind w:left="1440" w:hanging="360"/>
+      </w:pPr>
+      <w:rPr>
+        <w:rFonts w:ascii="Courier New" w:hAnsi="Courier New" w:cs="Courier New" w:hint="default"/>
+      </w:rPr>
+    </w:lvl>
+    <w:lvl w:ilvl="2" w:tplc="04090005" w:tentative="1">
+      <w:start w:val="1"/>
+      <w:numFmt w:val="bullet"/>
+      <w:lvlText w:val=""/>
+      <w:lvlJc w:val="left"/>
+      <w:pPr>
+        <w:ind w:left="2160" w:hanging="360"/>
+      </w:pPr>
+      <w:rPr>
+        <w:rFonts w:ascii="Wingdings" w:hAnsi="Wingdings" w:hint="default"/>
+      </w:rPr>
+    </w:lvl>
+    <w:lvl w:ilvl="3" w:tplc="04090001" w:tentative="1">
+      <w:start w:val="1"/>
+      <w:numFmt w:val="bullet"/>
+      <w:lvlText w:val=""/>
+      <w:lvlJc w:val="left"/>
+      <w:pPr>
+        <w:ind w:left="2880" w:hanging="360"/>
+      </w:pPr>
+      <w:rPr>
+        <w:rFonts w:ascii="Symbol" w:hAnsi="Symbol" w:hint="default"/>
+      </w:rPr>
+    </w:lvl>
+    <w:lvl w:ilvl="4" w:tplc="04090003" w:tentative="1">
+      <w:start w:val="1"/>
+      <w:numFmt w:val="bullet"/>
+      <w:lvlText w:val="o"/>
+      <w:lvlJc w:val="left"/>
+      <w:pPr>
+        <w:ind w:left="3600" w:hanging="360"/>
+      </w:pPr>
+      <w:rPr>
+        <w:rFonts w:ascii="Courier New" w:hAnsi="Courier New" w:cs="Courier New" w:hint="default"/>
+      </w:rPr>
+    </w:lvl>
+    <w:lvl w:ilvl="5" w:tplc="04090005" w:tentative="1">
+      <w:start w:val="1"/>
+      <w:numFmt w:val="bullet"/>
+      <w:lvlText w:val=""/>
+      <w:lvlJc w:val="left"/>
+      <w:pPr>
+        <w:ind w:left="4320" w:hanging="360"/>
+      </w:pPr>
+      <w:rPr>
+        <w:rFonts w:ascii="Wingdings" w:hAnsi="Wingdings" w:hint="default"/>
+      </w:rPr>
+    </w:lvl>
+    <w:lvl w:ilvl="6" w:tplc="04090001" w:tentative="1">
+      <w:start w:val="1"/>
+      <w:numFmt w:val="bullet"/>
+      <w:lvlText w:val=""/>
+      <w:lvlJc w:val="left"/>
+      <w:pPr>
+        <w:ind w:left="5040" w:hanging="360"/>
+      </w:pPr>
+      <w:rPr>
+        <w:rFonts w:ascii="Symbol" w:hAnsi="Symbol" w:hint="default"/>
+      </w:rPr>
+    </w:lvl>
+    <w:lvl w:ilvl="7" w:tplc="04090003" w:tentative="1">
+      <w:start w:val="1"/>
+      <w:numFmt w:val="bullet"/>
+      <w:lvlText w:val="o"/>
+      <w:lvlJc w:val="left"/>
+      <w:pPr>
+        <w:ind w:left="5760" w:hanging="360"/>
+      </w:pPr>
+      <w:rPr>
+        <w:rFonts w:ascii="Courier New" w:hAnsi="Courier New" w:cs="Courier New" w:hint="default"/>
+      </w:rPr>
+    </w:lvl>
+    <w:lvl w:ilvl="8" w:tplc="04090005" w:tentative="1">
+      <w:start w:val="1"/>
+      <w:numFmt w:val="bullet"/>
+      <w:lvlText w:val=""/>
+      <w:lvlJc w:val="left"/>
+      <w:pPr>
+        <w:ind w:left="6480" w:hanging="360"/>
+      </w:pPr>
+      <w:rPr>
+        <w:rFonts w:ascii="Wingdings" w:hAnsi="Wingdings" w:hint="default"/>
+      </w:rPr>
+    </w:lvl>
+  </w:abstractNum>
+  <w:num w:numId="1">
+    <w:abstractNumId w:val="0"/>
+  </w:num>
+  <w:num w:numId="2">
+    <w:abstractNumId w:val="1"/>
+  </w:num>
+  <w:num w:numId="3">
+    <w:abstractNumId w:val="2"/>
+  </w:num>
+</w:numbering>
 </file>
 
 <file path=word/styles.xml><?xml version="1.0" encoding="utf-8"?>
@@ -1191,18 +2219,18 @@
     <w:lsdException w:name="Unresolved Mention" w:semiHidden="1" w:unhideWhenUsed="1"/>
     <w:lsdException w:name="Smart Link" w:semiHidden="1" w:unhideWhenUsed="1"/>
   </w:latentStyles>
-  <w:style w:type="paragraph" w:default="1" w:styleId="Normal">
+  <w:style w:type="paragraph" w:default="1" w:styleId="a">
     <w:name w:val="Normal"/>
     <w:qFormat/>
     <w:pPr>
       <w:bidi/>
     </w:pPr>
   </w:style>
-  <w:style w:type="paragraph" w:styleId="Heading1">
+  <w:style w:type="paragraph" w:styleId="1">
     <w:name w:val="heading 1"/>
-    <w:basedOn w:val="Normal"/>
-    <w:next w:val="Normal"/>
-    <w:link w:val="Heading1Char"/>
+    <w:basedOn w:val="a"/>
+    <w:next w:val="a"/>
+    <w:link w:val="10"/>
     <w:uiPriority w:val="9"/>
     <w:qFormat/>
     <w:rsid w:val="00DF0ACD"/>
@@ -1219,11 +2247,11 @@
       <w:szCs w:val="40"/>
     </w:rPr>
   </w:style>
-  <w:style w:type="paragraph" w:styleId="Heading2">
+  <w:style w:type="paragraph" w:styleId="2">
     <w:name w:val="heading 2"/>
-    <w:basedOn w:val="Normal"/>
-    <w:next w:val="Normal"/>
-    <w:link w:val="Heading2Char"/>
+    <w:basedOn w:val="a"/>
+    <w:next w:val="a"/>
+    <w:link w:val="20"/>
     <w:uiPriority w:val="9"/>
     <w:semiHidden/>
     <w:unhideWhenUsed/>
@@ -1242,11 +2270,11 @@
       <w:szCs w:val="32"/>
     </w:rPr>
   </w:style>
-  <w:style w:type="paragraph" w:styleId="Heading3">
+  <w:style w:type="paragraph" w:styleId="3">
     <w:name w:val="heading 3"/>
-    <w:basedOn w:val="Normal"/>
-    <w:next w:val="Normal"/>
-    <w:link w:val="Heading3Char"/>
+    <w:basedOn w:val="a"/>
+    <w:next w:val="a"/>
+    <w:link w:val="30"/>
     <w:uiPriority w:val="9"/>
     <w:semiHidden/>
     <w:unhideWhenUsed/>
@@ -1265,11 +2293,11 @@
       <w:szCs w:val="28"/>
     </w:rPr>
   </w:style>
-  <w:style w:type="paragraph" w:styleId="Heading4">
+  <w:style w:type="paragraph" w:styleId="4">
     <w:name w:val="heading 4"/>
-    <w:basedOn w:val="Normal"/>
-    <w:next w:val="Normal"/>
-    <w:link w:val="Heading4Char"/>
+    <w:basedOn w:val="a"/>
+    <w:next w:val="a"/>
+    <w:link w:val="40"/>
     <w:uiPriority w:val="9"/>
     <w:semiHidden/>
     <w:unhideWhenUsed/>
@@ -1288,11 +2316,11 @@
       <w:color w:val="2F5496" w:themeColor="accent1" w:themeShade="BF"/>
     </w:rPr>
   </w:style>
-  <w:style w:type="paragraph" w:styleId="Heading5">
+  <w:style w:type="paragraph" w:styleId="5">
     <w:name w:val="heading 5"/>
-    <w:basedOn w:val="Normal"/>
-    <w:next w:val="Normal"/>
-    <w:link w:val="Heading5Char"/>
+    <w:basedOn w:val="a"/>
+    <w:next w:val="a"/>
+    <w:link w:val="50"/>
     <w:uiPriority w:val="9"/>
     <w:semiHidden/>
     <w:unhideWhenUsed/>
@@ -1309,11 +2337,11 @@
       <w:color w:val="2F5496" w:themeColor="accent1" w:themeShade="BF"/>
     </w:rPr>
   </w:style>
-  <w:style w:type="paragraph" w:styleId="Heading6">
+  <w:style w:type="paragraph" w:styleId="6">
     <w:name w:val="heading 6"/>
-    <w:basedOn w:val="Normal"/>
-    <w:next w:val="Normal"/>
-    <w:link w:val="Heading6Char"/>
+    <w:basedOn w:val="a"/>
+    <w:next w:val="a"/>
+    <w:link w:val="60"/>
     <w:uiPriority w:val="9"/>
     <w:semiHidden/>
     <w:unhideWhenUsed/>
@@ -1332,11 +2360,11 @@
       <w:color w:val="595959" w:themeColor="text1" w:themeTint="A6"/>
     </w:rPr>
   </w:style>
-  <w:style w:type="paragraph" w:styleId="Heading7">
+  <w:style w:type="paragraph" w:styleId="7">
     <w:name w:val="heading 7"/>
-    <w:basedOn w:val="Normal"/>
-    <w:next w:val="Normal"/>
-    <w:link w:val="Heading7Char"/>
+    <w:basedOn w:val="a"/>
+    <w:next w:val="a"/>
+    <w:link w:val="70"/>
     <w:uiPriority w:val="9"/>
     <w:semiHidden/>
     <w:unhideWhenUsed/>
@@ -1353,11 +2381,11 @@
       <w:color w:val="595959" w:themeColor="text1" w:themeTint="A6"/>
     </w:rPr>
   </w:style>
-  <w:style w:type="paragraph" w:styleId="Heading8">
+  <w:style w:type="paragraph" w:styleId="8">
     <w:name w:val="heading 8"/>
-    <w:basedOn w:val="Normal"/>
-    <w:next w:val="Normal"/>
-    <w:link w:val="Heading8Char"/>
+    <w:basedOn w:val="a"/>
+    <w:next w:val="a"/>
+    <w:link w:val="80"/>
     <w:uiPriority w:val="9"/>
     <w:semiHidden/>
     <w:unhideWhenUsed/>
@@ -1376,11 +2404,11 @@
       <w:color w:val="272727" w:themeColor="text1" w:themeTint="D8"/>
     </w:rPr>
   </w:style>
-  <w:style w:type="paragraph" w:styleId="Heading9">
+  <w:style w:type="paragraph" w:styleId="9">
     <w:name w:val="heading 9"/>
-    <w:basedOn w:val="Normal"/>
-    <w:next w:val="Normal"/>
-    <w:link w:val="Heading9Char"/>
+    <w:basedOn w:val="a"/>
+    <w:next w:val="a"/>
+    <w:link w:val="90"/>
     <w:uiPriority w:val="9"/>
     <w:semiHidden/>
     <w:unhideWhenUsed/>
@@ -1397,13 +2425,13 @@
       <w:color w:val="272727" w:themeColor="text1" w:themeTint="D8"/>
     </w:rPr>
   </w:style>
-  <w:style w:type="character" w:default="1" w:styleId="DefaultParagraphFont">
+  <w:style w:type="character" w:default="1" w:styleId="a0">
     <w:name w:val="Default Paragraph Font"/>
     <w:uiPriority w:val="1"/>
     <w:semiHidden/>
     <w:unhideWhenUsed/>
   </w:style>
-  <w:style w:type="table" w:default="1" w:styleId="TableNormal">
+  <w:style w:type="table" w:default="1" w:styleId="a1">
     <w:name w:val="Normal Table"/>
     <w:uiPriority w:val="99"/>
     <w:semiHidden/>
@@ -1418,16 +2446,16 @@
       </w:tblCellMar>
     </w:tblPr>
   </w:style>
-  <w:style w:type="numbering" w:default="1" w:styleId="NoList">
+  <w:style w:type="numbering" w:default="1" w:styleId="a2">
     <w:name w:val="No List"/>
     <w:uiPriority w:val="99"/>
     <w:semiHidden/>
     <w:unhideWhenUsed/>
   </w:style>
-  <w:style w:type="character" w:customStyle="1" w:styleId="Heading1Char">
-    <w:name w:val="Heading 1 Char"/>
-    <w:basedOn w:val="DefaultParagraphFont"/>
-    <w:link w:val="Heading1"/>
+  <w:style w:type="character" w:customStyle="1" w:styleId="10">
+    <w:name w:val="כותרת 1 תו"/>
+    <w:basedOn w:val="a0"/>
+    <w:link w:val="1"/>
     <w:uiPriority w:val="9"/>
     <w:rsid w:val="00DF0ACD"/>
     <w:rPr>
@@ -1437,10 +2465,10 @@
       <w:szCs w:val="40"/>
     </w:rPr>
   </w:style>
-  <w:style w:type="character" w:customStyle="1" w:styleId="Heading2Char">
-    <w:name w:val="Heading 2 Char"/>
-    <w:basedOn w:val="DefaultParagraphFont"/>
-    <w:link w:val="Heading2"/>
+  <w:style w:type="character" w:customStyle="1" w:styleId="20">
+    <w:name w:val="כותרת 2 תו"/>
+    <w:basedOn w:val="a0"/>
+    <w:link w:val="2"/>
     <w:uiPriority w:val="9"/>
     <w:semiHidden/>
     <w:rsid w:val="00DF0ACD"/>
@@ -1451,10 +2479,10 @@
       <w:szCs w:val="32"/>
     </w:rPr>
   </w:style>
-  <w:style w:type="character" w:customStyle="1" w:styleId="Heading3Char">
-    <w:name w:val="Heading 3 Char"/>
-    <w:basedOn w:val="DefaultParagraphFont"/>
-    <w:link w:val="Heading3"/>
+  <w:style w:type="character" w:customStyle="1" w:styleId="30">
+    <w:name w:val="כותרת 3 תו"/>
+    <w:basedOn w:val="a0"/>
+    <w:link w:val="3"/>
     <w:uiPriority w:val="9"/>
     <w:semiHidden/>
     <w:rsid w:val="00DF0ACD"/>
@@ -1465,10 +2493,10 @@
       <w:szCs w:val="28"/>
     </w:rPr>
   </w:style>
-  <w:style w:type="character" w:customStyle="1" w:styleId="Heading4Char">
-    <w:name w:val="Heading 4 Char"/>
-    <w:basedOn w:val="DefaultParagraphFont"/>
-    <w:link w:val="Heading4"/>
+  <w:style w:type="character" w:customStyle="1" w:styleId="40">
+    <w:name w:val="כותרת 4 תו"/>
+    <w:basedOn w:val="a0"/>
+    <w:link w:val="4"/>
     <w:uiPriority w:val="9"/>
     <w:semiHidden/>
     <w:rsid w:val="00DF0ACD"/>
@@ -1479,10 +2507,10 @@
       <w:color w:val="2F5496" w:themeColor="accent1" w:themeShade="BF"/>
     </w:rPr>
   </w:style>
-  <w:style w:type="character" w:customStyle="1" w:styleId="Heading5Char">
-    <w:name w:val="Heading 5 Char"/>
-    <w:basedOn w:val="DefaultParagraphFont"/>
-    <w:link w:val="Heading5"/>
+  <w:style w:type="character" w:customStyle="1" w:styleId="50">
+    <w:name w:val="כותרת 5 תו"/>
+    <w:basedOn w:val="a0"/>
+    <w:link w:val="5"/>
     <w:uiPriority w:val="9"/>
     <w:semiHidden/>
     <w:rsid w:val="00DF0ACD"/>
@@ -1491,10 +2519,10 @@
       <w:color w:val="2F5496" w:themeColor="accent1" w:themeShade="BF"/>
     </w:rPr>
   </w:style>
-  <w:style w:type="character" w:customStyle="1" w:styleId="Heading6Char">
-    <w:name w:val="Heading 6 Char"/>
-    <w:basedOn w:val="DefaultParagraphFont"/>
-    <w:link w:val="Heading6"/>
+  <w:style w:type="character" w:customStyle="1" w:styleId="60">
+    <w:name w:val="כותרת 6 תו"/>
+    <w:basedOn w:val="a0"/>
+    <w:link w:val="6"/>
     <w:uiPriority w:val="9"/>
     <w:semiHidden/>
     <w:rsid w:val="00DF0ACD"/>
@@ -1505,10 +2533,10 @@
       <w:color w:val="595959" w:themeColor="text1" w:themeTint="A6"/>
     </w:rPr>
   </w:style>
-  <w:style w:type="character" w:customStyle="1" w:styleId="Heading7Char">
-    <w:name w:val="Heading 7 Char"/>
-    <w:basedOn w:val="DefaultParagraphFont"/>
-    <w:link w:val="Heading7"/>
+  <w:style w:type="character" w:customStyle="1" w:styleId="70">
+    <w:name w:val="כותרת 7 תו"/>
+    <w:basedOn w:val="a0"/>
+    <w:link w:val="7"/>
     <w:uiPriority w:val="9"/>
     <w:semiHidden/>
     <w:rsid w:val="00DF0ACD"/>
@@ -1517,10 +2545,10 @@
       <w:color w:val="595959" w:themeColor="text1" w:themeTint="A6"/>
     </w:rPr>
   </w:style>
-  <w:style w:type="character" w:customStyle="1" w:styleId="Heading8Char">
-    <w:name w:val="Heading 8 Char"/>
-    <w:basedOn w:val="DefaultParagraphFont"/>
-    <w:link w:val="Heading8"/>
+  <w:style w:type="character" w:customStyle="1" w:styleId="80">
+    <w:name w:val="כותרת 8 תו"/>
+    <w:basedOn w:val="a0"/>
+    <w:link w:val="8"/>
     <w:uiPriority w:val="9"/>
     <w:semiHidden/>
     <w:rsid w:val="00DF0ACD"/>
@@ -1531,10 +2559,10 @@
       <w:color w:val="272727" w:themeColor="text1" w:themeTint="D8"/>
     </w:rPr>
   </w:style>
-  <w:style w:type="character" w:customStyle="1" w:styleId="Heading9Char">
-    <w:name w:val="Heading 9 Char"/>
-    <w:basedOn w:val="DefaultParagraphFont"/>
-    <w:link w:val="Heading9"/>
+  <w:style w:type="character" w:customStyle="1" w:styleId="90">
+    <w:name w:val="כותרת 9 תו"/>
+    <w:basedOn w:val="a0"/>
+    <w:link w:val="9"/>
     <w:uiPriority w:val="9"/>
     <w:semiHidden/>
     <w:rsid w:val="00DF0ACD"/>
@@ -1543,11 +2571,11 @@
       <w:color w:val="272727" w:themeColor="text1" w:themeTint="D8"/>
     </w:rPr>
   </w:style>
-  <w:style w:type="paragraph" w:styleId="Title">
+  <w:style w:type="paragraph" w:styleId="a3">
     <w:name w:val="Title"/>
-    <w:basedOn w:val="Normal"/>
-    <w:next w:val="Normal"/>
-    <w:link w:val="TitleChar"/>
+    <w:basedOn w:val="a"/>
+    <w:next w:val="a"/>
+    <w:link w:val="a4"/>
     <w:uiPriority w:val="10"/>
     <w:qFormat/>
     <w:rsid w:val="00DF0ACD"/>
@@ -1563,10 +2591,10 @@
       <w:szCs w:val="56"/>
     </w:rPr>
   </w:style>
-  <w:style w:type="character" w:customStyle="1" w:styleId="TitleChar">
-    <w:name w:val="Title Char"/>
-    <w:basedOn w:val="DefaultParagraphFont"/>
-    <w:link w:val="Title"/>
+  <w:style w:type="character" w:customStyle="1" w:styleId="a4">
+    <w:name w:val="כותרת טקסט תו"/>
+    <w:basedOn w:val="a0"/>
+    <w:link w:val="a3"/>
     <w:uiPriority w:val="10"/>
     <w:rsid w:val="00DF0ACD"/>
     <w:rPr>
@@ -1577,11 +2605,11 @@
       <w:szCs w:val="56"/>
     </w:rPr>
   </w:style>
-  <w:style w:type="paragraph" w:styleId="Subtitle">
+  <w:style w:type="paragraph" w:styleId="a5">
     <w:name w:val="Subtitle"/>
-    <w:basedOn w:val="Normal"/>
-    <w:next w:val="Normal"/>
-    <w:link w:val="SubtitleChar"/>
+    <w:basedOn w:val="a"/>
+    <w:next w:val="a"/>
+    <w:link w:val="a6"/>
     <w:uiPriority w:val="11"/>
     <w:qFormat/>
     <w:rsid w:val="00DF0ACD"/>
@@ -1598,10 +2626,10 @@
       <w:szCs w:val="28"/>
     </w:rPr>
   </w:style>
-  <w:style w:type="character" w:customStyle="1" w:styleId="SubtitleChar">
-    <w:name w:val="Subtitle Char"/>
-    <w:basedOn w:val="DefaultParagraphFont"/>
-    <w:link w:val="Subtitle"/>
+  <w:style w:type="character" w:customStyle="1" w:styleId="a6">
+    <w:name w:val="כותרת משנה תו"/>
+    <w:basedOn w:val="a0"/>
+    <w:link w:val="a5"/>
     <w:uiPriority w:val="11"/>
     <w:rsid w:val="00DF0ACD"/>
     <w:rPr>
@@ -1612,11 +2640,11 @@
       <w:szCs w:val="28"/>
     </w:rPr>
   </w:style>
-  <w:style w:type="paragraph" w:styleId="Quote">
+  <w:style w:type="paragraph" w:styleId="a7">
     <w:name w:val="Quote"/>
-    <w:basedOn w:val="Normal"/>
-    <w:next w:val="Normal"/>
-    <w:link w:val="QuoteChar"/>
+    <w:basedOn w:val="a"/>
+    <w:next w:val="a"/>
+    <w:link w:val="a8"/>
     <w:uiPriority w:val="29"/>
     <w:qFormat/>
     <w:rsid w:val="00DF0ACD"/>
@@ -1630,10 +2658,10 @@
       <w:color w:val="404040" w:themeColor="text1" w:themeTint="BF"/>
     </w:rPr>
   </w:style>
-  <w:style w:type="character" w:customStyle="1" w:styleId="QuoteChar">
-    <w:name w:val="Quote Char"/>
-    <w:basedOn w:val="DefaultParagraphFont"/>
-    <w:link w:val="Quote"/>
+  <w:style w:type="character" w:customStyle="1" w:styleId="a8">
+    <w:name w:val="ציטוט תו"/>
+    <w:basedOn w:val="a0"/>
+    <w:link w:val="a7"/>
     <w:uiPriority w:val="29"/>
     <w:rsid w:val="00DF0ACD"/>
     <w:rPr>
@@ -1642,9 +2670,9 @@
       <w:color w:val="404040" w:themeColor="text1" w:themeTint="BF"/>
     </w:rPr>
   </w:style>
-  <w:style w:type="paragraph" w:styleId="ListParagraph">
+  <w:style w:type="paragraph" w:styleId="a9">
     <w:name w:val="List Paragraph"/>
-    <w:basedOn w:val="Normal"/>
+    <w:basedOn w:val="a"/>
     <w:uiPriority w:val="34"/>
     <w:qFormat/>
     <w:rsid w:val="00DF0ACD"/>
@@ -1653,9 +2681,9 @@
       <w:contextualSpacing/>
     </w:pPr>
   </w:style>
-  <w:style w:type="character" w:styleId="IntenseEmphasis">
+  <w:style w:type="character" w:styleId="aa">
     <w:name w:val="Intense Emphasis"/>
-    <w:basedOn w:val="DefaultParagraphFont"/>
+    <w:basedOn w:val="a0"/>
     <w:uiPriority w:val="21"/>
     <w:qFormat/>
     <w:rsid w:val="00DF0ACD"/>
@@ -1665,11 +2693,11 @@
       <w:color w:val="2F5496" w:themeColor="accent1" w:themeShade="BF"/>
     </w:rPr>
   </w:style>
-  <w:style w:type="paragraph" w:styleId="IntenseQuote">
+  <w:style w:type="paragraph" w:styleId="ab">
     <w:name w:val="Intense Quote"/>
-    <w:basedOn w:val="Normal"/>
-    <w:next w:val="Normal"/>
-    <w:link w:val="IntenseQuoteChar"/>
+    <w:basedOn w:val="a"/>
+    <w:next w:val="a"/>
+    <w:link w:val="ac"/>
     <w:uiPriority w:val="30"/>
     <w:qFormat/>
     <w:rsid w:val="00DF0ACD"/>
@@ -1688,10 +2716,10 @@
       <w:color w:val="2F5496" w:themeColor="accent1" w:themeShade="BF"/>
     </w:rPr>
   </w:style>
-  <w:style w:type="character" w:customStyle="1" w:styleId="IntenseQuoteChar">
-    <w:name w:val="Intense Quote Char"/>
-    <w:basedOn w:val="DefaultParagraphFont"/>
-    <w:link w:val="IntenseQuote"/>
+  <w:style w:type="character" w:customStyle="1" w:styleId="ac">
+    <w:name w:val="ציטוט חזק תו"/>
+    <w:basedOn w:val="a0"/>
+    <w:link w:val="ab"/>
     <w:uiPriority w:val="30"/>
     <w:rsid w:val="00DF0ACD"/>
     <w:rPr>
@@ -1700,9 +2728,9 @@
       <w:color w:val="2F5496" w:themeColor="accent1" w:themeShade="BF"/>
     </w:rPr>
   </w:style>
-  <w:style w:type="character" w:styleId="IntenseReference">
+  <w:style w:type="character" w:styleId="ad">
     <w:name w:val="Intense Reference"/>
-    <w:basedOn w:val="DefaultParagraphFont"/>
+    <w:basedOn w:val="a0"/>
     <w:uiPriority w:val="32"/>
     <w:qFormat/>
     <w:rsid w:val="00DF0ACD"/>
@@ -1713,6 +2741,60 @@
       <w:color w:val="2F5496" w:themeColor="accent1" w:themeShade="BF"/>
       <w:spacing w:val="5"/>
     </w:rPr>
+  </w:style>
+  <w:style w:type="character" w:styleId="ae">
+    <w:name w:val="Placeholder Text"/>
+    <w:basedOn w:val="a0"/>
+    <w:uiPriority w:val="99"/>
+    <w:semiHidden/>
+    <w:rsid w:val="002C7BE4"/>
+    <w:rPr>
+      <w:color w:val="808080"/>
+    </w:rPr>
+  </w:style>
+  <w:style w:type="paragraph" w:styleId="af">
+    <w:name w:val="header"/>
+    <w:basedOn w:val="a"/>
+    <w:link w:val="af0"/>
+    <w:uiPriority w:val="99"/>
+    <w:unhideWhenUsed/>
+    <w:rsid w:val="006C1762"/>
+    <w:pPr>
+      <w:tabs>
+        <w:tab w:val="center" w:pos="4153"/>
+        <w:tab w:val="right" w:pos="8306"/>
+      </w:tabs>
+      <w:spacing w:after="0" w:line="240" w:lineRule="auto"/>
+    </w:pPr>
+  </w:style>
+  <w:style w:type="character" w:customStyle="1" w:styleId="af0">
+    <w:name w:val="כותרת עליונה תו"/>
+    <w:basedOn w:val="a0"/>
+    <w:link w:val="af"/>
+    <w:uiPriority w:val="99"/>
+    <w:rsid w:val="006C1762"/>
+  </w:style>
+  <w:style w:type="paragraph" w:styleId="af1">
+    <w:name w:val="footer"/>
+    <w:basedOn w:val="a"/>
+    <w:link w:val="af2"/>
+    <w:uiPriority w:val="99"/>
+    <w:unhideWhenUsed/>
+    <w:rsid w:val="006C1762"/>
+    <w:pPr>
+      <w:tabs>
+        <w:tab w:val="center" w:pos="4153"/>
+        <w:tab w:val="right" w:pos="8306"/>
+      </w:tabs>
+      <w:spacing w:after="0" w:line="240" w:lineRule="auto"/>
+    </w:pPr>
+  </w:style>
+  <w:style w:type="character" w:customStyle="1" w:styleId="af2">
+    <w:name w:val="כותרת תחתונה תו"/>
+    <w:basedOn w:val="a0"/>
+    <w:link w:val="af1"/>
+    <w:uiPriority w:val="99"/>
+    <w:rsid w:val="006C1762"/>
   </w:style>
 </w:styles>
 </file>
@@ -2010,4 +3092,16 @@
     </a:ext>
   </a:extLst>
 </a:theme>
+</file>
+
+<file path=customXml/item1.xml><?xml version="1.0" encoding="utf-8"?>
+<b:Sources xmlns:b="http://schemas.openxmlformats.org/officeDocument/2006/bibliography" xmlns="http://schemas.openxmlformats.org/officeDocument/2006/bibliography" SelectedStyle="\APASixthEditionOfficeOnline.xsl" StyleName="APA" Version="6"/>
+</file>
+
+<file path=customXml/itemProps1.xml><?xml version="1.0" encoding="utf-8"?>
+<ds:datastoreItem xmlns:ds="http://schemas.openxmlformats.org/officeDocument/2006/customXml" ds:itemID="{1BDA22DB-3A3D-4965-8063-5DD47F37C05B}">
+  <ds:schemaRefs>
+    <ds:schemaRef ds:uri="http://schemas.openxmlformats.org/officeDocument/2006/bibliography"/>
+  </ds:schemaRefs>
+</ds:datastoreItem>
 </file>
</xml_diff>